<commit_message>
zmiany w pracy mgr
</commit_message>
<xml_diff>
--- a/praca_mgr/analiza_10_najpopularniejszych.docx
+++ b/praca_mgr/analiza_10_najpopularniejszych.docx
@@ -12,18 +12,72 @@
     </w:p>
     <w:p>
       <w:r>
-        <w:t xml:space="preserve">Poniżej przedstawiono analizę dziesięciu najpopularniejszych stron internetowych w Polsce według rankingu „Alexa”(Przypis). </w:t>
+        <w:t>Poniżej przedstawiono analizę dziesięciu najpopularniejszych stron internetowych w Polsce według rankingu „</w:t>
+      </w:r>
+      <w:proofErr w:type="spellStart"/>
+      <w:r>
+        <w:t>Alexa</w:t>
+      </w:r>
+      <w:proofErr w:type="spellEnd"/>
+      <w:r>
+        <w:t xml:space="preserve">”(Przypis). </w:t>
       </w:r>
     </w:p>
     <w:p>
-      <w:r>
-        <w:t>Alexa Internet jest amerykańską spółką kontrolowaną przez grupę Amazon. Prowadzi ona witrynę o nazwie Alexa, która dostarcza informacje na temat generowanego ruchu do innych stron internetowych. Spółka została założona w 1996 roku, natomiast amazon przejął ją w roku 1999. Wyszukiwarka Alexa zaopatrzona jest w robota internetowego, który indeksuje ponad 4,5 miliarda stron. Posiada także katalog stron WWW.</w:t>
+      <w:proofErr w:type="spellStart"/>
+      <w:r>
+        <w:t>Alexa</w:t>
+      </w:r>
+      <w:proofErr w:type="spellEnd"/>
+      <w:r>
+        <w:t xml:space="preserve"> Internet jest amerykańską spółką kontrolowaną przez grupę Amazon. Prowadzi ona witrynę o nazwie </w:t>
+      </w:r>
+      <w:proofErr w:type="spellStart"/>
+      <w:r>
+        <w:t>Alexa</w:t>
+      </w:r>
+      <w:proofErr w:type="spellEnd"/>
+      <w:r>
+        <w:t xml:space="preserve">, która dostarcza informacje na temat generowanego ruchu do innych stron internetowych. Spółka została założona w 1996 roku, natomiast amazon przejął ją w roku 1999. Wyszukiwarka </w:t>
+      </w:r>
+      <w:proofErr w:type="spellStart"/>
+      <w:r>
+        <w:t>Alexa</w:t>
+      </w:r>
+      <w:proofErr w:type="spellEnd"/>
+      <w:r>
+        <w:t xml:space="preserve"> zaopatrzona jest w robota internetowego, który indeksuje ponad 4,5 miliarda stron. Posiada także katalog stron WWW.</w:t>
       </w:r>
     </w:p>
-    <w:p/>
+    <w:p>
+      <w:r>
+        <w:t>Test przeprowadzono przy pomocy „</w:t>
+      </w:r>
+      <w:proofErr w:type="spellStart"/>
+      <w:r>
+        <w:t>Snail</w:t>
+      </w:r>
+      <w:proofErr w:type="spellEnd"/>
+      <w:r>
+        <w:t xml:space="preserve"> Project”. Jest to serwis webowy za pomocą, którego można dokonać analizy innej strony internetowej pod kątem czasów i poprawności ładowania poszczególnych jej elementów. Zmierzyć rozmiar strony, odczytać nagłówki jakie zwraca serwer a także zapoznać się z wynikiem walidacji pod kątem poprawności składni dokumentu HTML analizowanej strony. Dokładny opis działania Projektu oraz jego skryptów został opisany w rozdziale „</w:t>
+      </w:r>
+      <w:proofErr w:type="spellStart"/>
+      <w:r>
+        <w:t>Snail</w:t>
+      </w:r>
+      <w:proofErr w:type="spellEnd"/>
+      <w:r>
+        <w:t xml:space="preserve"> Project”</w:t>
+      </w:r>
+    </w:p>
+    <w:p>
+      <w:r>
+        <w:t>Analiza najpopularniejszych stron w Polsce ma na celu sprawdzenie czy najnowsze dostępne technologie są implementowane we współczesnych serwisach webowych.</w:t>
+      </w:r>
+    </w:p>
     <w:tbl>
       <w:tblPr>
-        <w:tblW w:w="9639" w:type="dxa"/>
+        <w:tblW w:w="10708" w:type="dxa"/>
         <w:jc w:val="center"/>
         <w:tblCellMar>
           <w:left w:w="70" w:type="dxa"/>
@@ -32,13 +86,15 @@
         <w:tblLook w:val="04A0" w:firstRow="1" w:lastRow="0" w:firstColumn="1" w:lastColumn="0" w:noHBand="0" w:noVBand="1"/>
       </w:tblPr>
       <w:tblGrid>
-        <w:gridCol w:w="988"/>
-        <w:gridCol w:w="1275"/>
-        <w:gridCol w:w="957"/>
-        <w:gridCol w:w="1311"/>
-        <w:gridCol w:w="1276"/>
-        <w:gridCol w:w="992"/>
-        <w:gridCol w:w="1564"/>
+        <w:gridCol w:w="945"/>
+        <w:gridCol w:w="1458"/>
+        <w:gridCol w:w="1377"/>
+        <w:gridCol w:w="1201"/>
+        <w:gridCol w:w="9"/>
+        <w:gridCol w:w="1330"/>
+        <w:gridCol w:w="1048"/>
+        <w:gridCol w:w="862"/>
+        <w:gridCol w:w="1660"/>
         <w:gridCol w:w="1276"/>
       </w:tblGrid>
       <w:tr>
@@ -48,7 +104,7 @@
         </w:trPr>
         <w:tc>
           <w:tcPr>
-            <w:tcW w:w="988" w:type="dxa"/>
+            <w:tcW w:w="851" w:type="dxa"/>
             <w:tcBorders>
               <w:top w:val="single" w:sz="4" w:space="0" w:color="C4D79B"/>
               <w:left w:val="single" w:sz="4" w:space="0" w:color="C4D79B"/>
@@ -63,6 +119,7 @@
           <w:p>
             <w:pPr>
               <w:spacing w:after="0" w:line="240" w:lineRule="auto"/>
+              <w:jc w:val="center"/>
               <w:rPr>
                 <w:rFonts w:ascii="Calibri" w:eastAsia="Times New Roman" w:hAnsi="Calibri" w:cs="Times New Roman"/>
                 <w:b/>
@@ -85,7 +142,7 @@
         </w:tc>
         <w:tc>
           <w:tcPr>
-            <w:tcW w:w="1275" w:type="dxa"/>
+            <w:tcW w:w="1458" w:type="dxa"/>
             <w:tcBorders>
               <w:top w:val="single" w:sz="4" w:space="0" w:color="C4D79B"/>
               <w:left w:val="nil"/>
@@ -100,6 +157,7 @@
           <w:p>
             <w:pPr>
               <w:spacing w:after="0" w:line="240" w:lineRule="auto"/>
+              <w:jc w:val="center"/>
               <w:rPr>
                 <w:rFonts w:ascii="Calibri" w:eastAsia="Times New Roman" w:hAnsi="Calibri" w:cs="Times New Roman"/>
                 <w:b/>
@@ -122,8 +180,7 @@
         </w:tc>
         <w:tc>
           <w:tcPr>
-            <w:tcW w:w="2268" w:type="dxa"/>
-            <w:gridSpan w:val="2"/>
+            <w:tcW w:w="1377" w:type="dxa"/>
             <w:tcBorders>
               <w:top w:val="single" w:sz="4" w:space="0" w:color="C4D79B"/>
               <w:left w:val="nil"/>
@@ -161,7 +218,7 @@
         </w:tc>
         <w:tc>
           <w:tcPr>
-            <w:tcW w:w="1276" w:type="dxa"/>
+            <w:tcW w:w="1201" w:type="dxa"/>
             <w:tcBorders>
               <w:top w:val="single" w:sz="4" w:space="0" w:color="C4D79B"/>
               <w:left w:val="nil"/>
@@ -176,6 +233,7 @@
           <w:p>
             <w:pPr>
               <w:spacing w:after="0" w:line="240" w:lineRule="auto"/>
+              <w:jc w:val="center"/>
               <w:rPr>
                 <w:rFonts w:ascii="Calibri" w:eastAsia="Times New Roman" w:hAnsi="Calibri" w:cs="Times New Roman"/>
                 <w:b/>
@@ -198,7 +256,8 @@
         </w:tc>
         <w:tc>
           <w:tcPr>
-            <w:tcW w:w="992" w:type="dxa"/>
+            <w:tcW w:w="975" w:type="dxa"/>
+            <w:gridSpan w:val="2"/>
             <w:tcBorders>
               <w:top w:val="single" w:sz="4" w:space="0" w:color="C4D79B"/>
               <w:left w:val="nil"/>
@@ -206,13 +265,11 @@
               <w:right w:val="nil"/>
             </w:tcBorders>
             <w:shd w:val="clear" w:color="9BBB59" w:fill="9BBB59"/>
-            <w:noWrap/>
-            <w:vAlign w:val="bottom"/>
-            <w:hideMark/>
-          </w:tcPr>
-          <w:p>
-            <w:pPr>
-              <w:spacing w:after="0" w:line="240" w:lineRule="auto"/>
+          </w:tcPr>
+          <w:p>
+            <w:pPr>
+              <w:spacing w:after="0" w:line="240" w:lineRule="auto"/>
+              <w:jc w:val="center"/>
               <w:rPr>
                 <w:rFonts w:ascii="Calibri" w:eastAsia="Times New Roman" w:hAnsi="Calibri" w:cs="Times New Roman"/>
                 <w:b/>
@@ -229,13 +286,13 @@
                 <w:color w:val="FFFFFF"/>
                 <w:lang w:eastAsia="pl-PL"/>
               </w:rPr>
-              <w:t>Liczba zapytań</w:t>
-            </w:r>
-          </w:p>
-        </w:tc>
-        <w:tc>
-          <w:tcPr>
-            <w:tcW w:w="1564" w:type="dxa"/>
+              <w:t>Serwer</w:t>
+            </w:r>
+          </w:p>
+        </w:tc>
+        <w:tc>
+          <w:tcPr>
+            <w:tcW w:w="1048" w:type="dxa"/>
             <w:tcBorders>
               <w:top w:val="single" w:sz="4" w:space="0" w:color="C4D79B"/>
               <w:left w:val="nil"/>
@@ -243,13 +300,11 @@
               <w:right w:val="nil"/>
             </w:tcBorders>
             <w:shd w:val="clear" w:color="9BBB59" w:fill="9BBB59"/>
-            <w:noWrap/>
-            <w:vAlign w:val="bottom"/>
-            <w:hideMark/>
-          </w:tcPr>
-          <w:p>
-            <w:pPr>
-              <w:spacing w:after="0" w:line="240" w:lineRule="auto"/>
+          </w:tcPr>
+          <w:p>
+            <w:pPr>
+              <w:spacing w:after="0" w:line="240" w:lineRule="auto"/>
+              <w:jc w:val="center"/>
               <w:rPr>
                 <w:rFonts w:ascii="Calibri" w:eastAsia="Times New Roman" w:hAnsi="Calibri" w:cs="Times New Roman"/>
                 <w:b/>
@@ -266,18 +321,18 @@
                 <w:color w:val="FFFFFF"/>
                 <w:lang w:eastAsia="pl-PL"/>
               </w:rPr>
-              <w:t>Liczba błędów w kodzie HTML</w:t>
-            </w:r>
-          </w:p>
-        </w:tc>
-        <w:tc>
-          <w:tcPr>
-            <w:tcW w:w="1276" w:type="dxa"/>
-            <w:tcBorders>
-              <w:top w:val="single" w:sz="4" w:space="0" w:color="C4D79B"/>
-              <w:left w:val="nil"/>
-              <w:bottom w:val="single" w:sz="4" w:space="0" w:color="C4D79B"/>
-              <w:right w:val="single" w:sz="4" w:space="0" w:color="C4D79B"/>
+              <w:t>Metoda kompresji</w:t>
+            </w:r>
+          </w:p>
+        </w:tc>
+        <w:tc>
+          <w:tcPr>
+            <w:tcW w:w="862" w:type="dxa"/>
+            <w:tcBorders>
+              <w:top w:val="single" w:sz="4" w:space="0" w:color="C4D79B"/>
+              <w:left w:val="nil"/>
+              <w:bottom w:val="single" w:sz="4" w:space="0" w:color="C4D79B"/>
+              <w:right w:val="nil"/>
             </w:tcBorders>
             <w:shd w:val="clear" w:color="9BBB59" w:fill="9BBB59"/>
             <w:noWrap/>
@@ -287,6 +342,7 @@
           <w:p>
             <w:pPr>
               <w:spacing w:after="0" w:line="240" w:lineRule="auto"/>
+              <w:jc w:val="center"/>
               <w:rPr>
                 <w:rFonts w:ascii="Calibri" w:eastAsia="Times New Roman" w:hAnsi="Calibri" w:cs="Times New Roman"/>
                 <w:b/>
@@ -303,7 +359,105 @@
                 <w:color w:val="FFFFFF"/>
                 <w:lang w:eastAsia="pl-PL"/>
               </w:rPr>
-              <w:t>Ocena Snail Project</w:t>
+              <w:t>Liczba zapytań</w:t>
+            </w:r>
+          </w:p>
+        </w:tc>
+        <w:tc>
+          <w:tcPr>
+            <w:tcW w:w="1660" w:type="dxa"/>
+            <w:tcBorders>
+              <w:top w:val="single" w:sz="4" w:space="0" w:color="C4D79B"/>
+              <w:left w:val="nil"/>
+              <w:bottom w:val="single" w:sz="4" w:space="0" w:color="C4D79B"/>
+              <w:right w:val="nil"/>
+            </w:tcBorders>
+            <w:shd w:val="clear" w:color="9BBB59" w:fill="9BBB59"/>
+            <w:noWrap/>
+            <w:vAlign w:val="bottom"/>
+            <w:hideMark/>
+          </w:tcPr>
+          <w:p>
+            <w:pPr>
+              <w:spacing w:after="0" w:line="240" w:lineRule="auto"/>
+              <w:jc w:val="center"/>
+              <w:rPr>
+                <w:rFonts w:ascii="Calibri" w:eastAsia="Times New Roman" w:hAnsi="Calibri" w:cs="Times New Roman"/>
+                <w:b/>
+                <w:bCs/>
+                <w:color w:val="FFFFFF"/>
+                <w:lang w:eastAsia="pl-PL"/>
+              </w:rPr>
+            </w:pPr>
+            <w:r>
+              <w:rPr>
+                <w:rFonts w:ascii="Calibri" w:eastAsia="Times New Roman" w:hAnsi="Calibri" w:cs="Times New Roman"/>
+                <w:b/>
+                <w:bCs/>
+                <w:color w:val="FFFFFF"/>
+                <w:lang w:eastAsia="pl-PL"/>
+              </w:rPr>
+              <w:t>Liczba błędów w kodzie HTML</w:t>
+            </w:r>
+          </w:p>
+        </w:tc>
+        <w:tc>
+          <w:tcPr>
+            <w:tcW w:w="1276" w:type="dxa"/>
+            <w:tcBorders>
+              <w:top w:val="single" w:sz="4" w:space="0" w:color="C4D79B"/>
+              <w:left w:val="nil"/>
+              <w:bottom w:val="single" w:sz="4" w:space="0" w:color="C4D79B"/>
+              <w:right w:val="single" w:sz="4" w:space="0" w:color="C4D79B"/>
+            </w:tcBorders>
+            <w:shd w:val="clear" w:color="9BBB59" w:fill="9BBB59"/>
+            <w:noWrap/>
+            <w:vAlign w:val="bottom"/>
+            <w:hideMark/>
+          </w:tcPr>
+          <w:p>
+            <w:pPr>
+              <w:spacing w:after="0" w:line="240" w:lineRule="auto"/>
+              <w:jc w:val="center"/>
+              <w:rPr>
+                <w:rFonts w:ascii="Calibri" w:eastAsia="Times New Roman" w:hAnsi="Calibri" w:cs="Times New Roman"/>
+                <w:b/>
+                <w:bCs/>
+                <w:color w:val="FFFFFF"/>
+                <w:lang w:eastAsia="pl-PL"/>
+              </w:rPr>
+            </w:pPr>
+            <w:r>
+              <w:rPr>
+                <w:rFonts w:ascii="Calibri" w:eastAsia="Times New Roman" w:hAnsi="Calibri" w:cs="Times New Roman"/>
+                <w:b/>
+                <w:bCs/>
+                <w:color w:val="FFFFFF"/>
+                <w:lang w:eastAsia="pl-PL"/>
+              </w:rPr>
+              <w:t xml:space="preserve">Ocena </w:t>
+            </w:r>
+            <w:proofErr w:type="spellStart"/>
+            <w:r>
+              <w:rPr>
+                <w:rFonts w:ascii="Calibri" w:eastAsia="Times New Roman" w:hAnsi="Calibri" w:cs="Times New Roman"/>
+                <w:b/>
+                <w:bCs/>
+                <w:color w:val="FFFFFF"/>
+                <w:lang w:eastAsia="pl-PL"/>
+              </w:rPr>
+              <w:t>Snail</w:t>
+            </w:r>
+            <w:proofErr w:type="spellEnd"/>
+            <w:r>
+              <w:rPr>
+                <w:rFonts w:ascii="Calibri" w:eastAsia="Times New Roman" w:hAnsi="Calibri" w:cs="Times New Roman"/>
+                <w:b/>
+                <w:bCs/>
+                <w:color w:val="FFFFFF"/>
+                <w:lang w:eastAsia="pl-PL"/>
+              </w:rPr>
+              <w:t xml:space="preserve"> Project</w:t>
             </w:r>
           </w:p>
         </w:tc>
@@ -315,7 +469,7 @@
         </w:trPr>
         <w:tc>
           <w:tcPr>
-            <w:tcW w:w="988" w:type="dxa"/>
+            <w:tcW w:w="851" w:type="dxa"/>
             <w:tcBorders>
               <w:top w:val="single" w:sz="4" w:space="0" w:color="C4D79B"/>
               <w:left w:val="single" w:sz="4" w:space="0" w:color="C4D79B"/>
@@ -348,7 +502,84 @@
         </w:tc>
         <w:tc>
           <w:tcPr>
-            <w:tcW w:w="2232" w:type="dxa"/>
+            <w:tcW w:w="1458" w:type="dxa"/>
+            <w:tcBorders>
+              <w:top w:val="single" w:sz="4" w:space="0" w:color="C4D79B"/>
+              <w:left w:val="nil"/>
+              <w:bottom w:val="single" w:sz="4" w:space="0" w:color="C4D79B"/>
+              <w:right w:val="nil"/>
+            </w:tcBorders>
+            <w:shd w:val="clear" w:color="EBF1DE" w:fill="EBF1DE"/>
+            <w:noWrap/>
+            <w:vAlign w:val="bottom"/>
+            <w:hideMark/>
+          </w:tcPr>
+          <w:p>
+            <w:pPr>
+              <w:spacing w:after="0" w:line="240" w:lineRule="auto"/>
+              <w:rPr>
+                <w:rFonts w:ascii="Calibri" w:eastAsia="Times New Roman" w:hAnsi="Calibri" w:cs="Times New Roman"/>
+                <w:color w:val="000000"/>
+                <w:lang w:eastAsia="pl-PL"/>
+              </w:rPr>
+            </w:pPr>
+            <w:r>
+              <w:rPr>
+                <w:rFonts w:ascii="Calibri" w:eastAsia="Times New Roman" w:hAnsi="Calibri" w:cs="Times New Roman"/>
+                <w:color w:val="000000"/>
+                <w:lang w:eastAsia="pl-PL"/>
+              </w:rPr>
+              <w:t>Google.pl</w:t>
+            </w:r>
+          </w:p>
+        </w:tc>
+        <w:tc>
+          <w:tcPr>
+            <w:tcW w:w="1377" w:type="dxa"/>
+            <w:tcBorders>
+              <w:top w:val="single" w:sz="4" w:space="0" w:color="C4D79B"/>
+              <w:left w:val="nil"/>
+              <w:bottom w:val="single" w:sz="4" w:space="0" w:color="C4D79B"/>
+              <w:right w:val="nil"/>
+            </w:tcBorders>
+            <w:shd w:val="clear" w:color="EBF1DE" w:fill="EBF1DE"/>
+            <w:noWrap/>
+            <w:vAlign w:val="bottom"/>
+            <w:hideMark/>
+          </w:tcPr>
+          <w:p>
+            <w:pPr>
+              <w:spacing w:after="0" w:line="240" w:lineRule="auto"/>
+              <w:jc w:val="right"/>
+              <w:rPr>
+                <w:rFonts w:ascii="Calibri" w:eastAsia="Times New Roman" w:hAnsi="Calibri" w:cs="Times New Roman"/>
+                <w:color w:val="000000"/>
+                <w:lang w:eastAsia="pl-PL"/>
+              </w:rPr>
+            </w:pPr>
+            <w:r>
+              <w:rPr>
+                <w:rFonts w:ascii="Calibri" w:eastAsia="Times New Roman" w:hAnsi="Calibri" w:cs="Times New Roman"/>
+                <w:color w:val="000000"/>
+                <w:lang w:eastAsia="pl-PL"/>
+              </w:rPr>
+              <w:t xml:space="preserve">335,921 </w:t>
+            </w:r>
+            <w:proofErr w:type="spellStart"/>
+            <w:r>
+              <w:rPr>
+                <w:rFonts w:ascii="Calibri" w:eastAsia="Times New Roman" w:hAnsi="Calibri" w:cs="Times New Roman"/>
+                <w:color w:val="000000"/>
+                <w:lang w:eastAsia="pl-PL"/>
+              </w:rPr>
+              <w:t>kb</w:t>
+            </w:r>
+            <w:proofErr w:type="spellEnd"/>
+          </w:p>
+        </w:tc>
+        <w:tc>
+          <w:tcPr>
+            <w:tcW w:w="1210" w:type="dxa"/>
             <w:gridSpan w:val="2"/>
             <w:tcBorders>
               <w:top w:val="single" w:sz="4" w:space="0" w:color="C4D79B"/>
@@ -364,25 +595,26 @@
           <w:p>
             <w:pPr>
               <w:spacing w:after="0" w:line="240" w:lineRule="auto"/>
-              <w:rPr>
-                <w:rFonts w:ascii="Calibri" w:eastAsia="Times New Roman" w:hAnsi="Calibri" w:cs="Times New Roman"/>
-                <w:color w:val="000000"/>
-                <w:lang w:eastAsia="pl-PL"/>
-              </w:rPr>
-            </w:pPr>
-            <w:r>
-              <w:rPr>
-                <w:rFonts w:ascii="Calibri" w:eastAsia="Times New Roman" w:hAnsi="Calibri" w:cs="Times New Roman"/>
-                <w:color w:val="000000"/>
-                <w:lang w:eastAsia="pl-PL"/>
-              </w:rPr>
-              <w:t>Google.pl</w:t>
-            </w:r>
-          </w:p>
-        </w:tc>
-        <w:tc>
-          <w:tcPr>
-            <w:tcW w:w="1311" w:type="dxa"/>
+              <w:jc w:val="right"/>
+              <w:rPr>
+                <w:rFonts w:ascii="Calibri" w:eastAsia="Times New Roman" w:hAnsi="Calibri" w:cs="Times New Roman"/>
+                <w:color w:val="000000"/>
+                <w:lang w:eastAsia="pl-PL"/>
+              </w:rPr>
+            </w:pPr>
+            <w:r>
+              <w:rPr>
+                <w:rFonts w:ascii="Calibri" w:eastAsia="Times New Roman" w:hAnsi="Calibri" w:cs="Times New Roman"/>
+                <w:color w:val="000000"/>
+                <w:lang w:eastAsia="pl-PL"/>
+              </w:rPr>
+              <w:t>4,552 s</w:t>
+            </w:r>
+          </w:p>
+        </w:tc>
+        <w:tc>
+          <w:tcPr>
+            <w:tcW w:w="966" w:type="dxa"/>
             <w:tcBorders>
               <w:top w:val="single" w:sz="4" w:space="0" w:color="C4D79B"/>
               <w:left w:val="nil"/>
@@ -390,33 +622,32 @@
               <w:right w:val="nil"/>
             </w:tcBorders>
             <w:shd w:val="clear" w:color="EBF1DE" w:fill="EBF1DE"/>
-            <w:noWrap/>
-            <w:vAlign w:val="bottom"/>
-            <w:hideMark/>
-          </w:tcPr>
-          <w:p>
-            <w:pPr>
-              <w:spacing w:after="0" w:line="240" w:lineRule="auto"/>
-              <w:jc w:val="right"/>
-              <w:rPr>
-                <w:rFonts w:ascii="Calibri" w:eastAsia="Times New Roman" w:hAnsi="Calibri" w:cs="Times New Roman"/>
-                <w:color w:val="000000"/>
-                <w:lang w:eastAsia="pl-PL"/>
-              </w:rPr>
-            </w:pPr>
-            <w:r>
-              <w:rPr>
-                <w:rFonts w:ascii="Calibri" w:eastAsia="Times New Roman" w:hAnsi="Calibri" w:cs="Times New Roman"/>
-                <w:color w:val="000000"/>
-                <w:lang w:eastAsia="pl-PL"/>
-              </w:rPr>
-              <w:t>335,921 kb</w:t>
-            </w:r>
-          </w:p>
-        </w:tc>
-        <w:tc>
-          <w:tcPr>
-            <w:tcW w:w="1276" w:type="dxa"/>
+          </w:tcPr>
+          <w:p>
+            <w:pPr>
+              <w:spacing w:after="0" w:line="240" w:lineRule="auto"/>
+              <w:jc w:val="center"/>
+              <w:rPr>
+                <w:rFonts w:ascii="Calibri" w:eastAsia="Times New Roman" w:hAnsi="Calibri" w:cs="Times New Roman"/>
+                <w:color w:val="000000"/>
+                <w:lang w:eastAsia="pl-PL"/>
+              </w:rPr>
+            </w:pPr>
+            <w:proofErr w:type="spellStart"/>
+            <w:r>
+              <w:rPr>
+                <w:rFonts w:ascii="Calibri" w:eastAsia="Times New Roman" w:hAnsi="Calibri" w:cs="Times New Roman"/>
+                <w:color w:val="000000"/>
+                <w:lang w:eastAsia="pl-PL"/>
+              </w:rPr>
+              <w:t>gws</w:t>
+            </w:r>
+            <w:proofErr w:type="spellEnd"/>
+          </w:p>
+        </w:tc>
+        <w:tc>
+          <w:tcPr>
+            <w:tcW w:w="1048" w:type="dxa"/>
             <w:tcBorders>
               <w:top w:val="single" w:sz="4" w:space="0" w:color="C4D79B"/>
               <w:left w:val="nil"/>
@@ -424,33 +655,32 @@
               <w:right w:val="nil"/>
             </w:tcBorders>
             <w:shd w:val="clear" w:color="EBF1DE" w:fill="EBF1DE"/>
-            <w:noWrap/>
-            <w:vAlign w:val="bottom"/>
-            <w:hideMark/>
-          </w:tcPr>
-          <w:p>
-            <w:pPr>
-              <w:spacing w:after="0" w:line="240" w:lineRule="auto"/>
-              <w:jc w:val="right"/>
-              <w:rPr>
-                <w:rFonts w:ascii="Calibri" w:eastAsia="Times New Roman" w:hAnsi="Calibri" w:cs="Times New Roman"/>
-                <w:color w:val="000000"/>
-                <w:lang w:eastAsia="pl-PL"/>
-              </w:rPr>
-            </w:pPr>
-            <w:r>
-              <w:rPr>
-                <w:rFonts w:ascii="Calibri" w:eastAsia="Times New Roman" w:hAnsi="Calibri" w:cs="Times New Roman"/>
-                <w:color w:val="000000"/>
-                <w:lang w:eastAsia="pl-PL"/>
-              </w:rPr>
-              <w:t>4,552 s</w:t>
-            </w:r>
-          </w:p>
-        </w:tc>
-        <w:tc>
-          <w:tcPr>
-            <w:tcW w:w="992" w:type="dxa"/>
+          </w:tcPr>
+          <w:p>
+            <w:pPr>
+              <w:spacing w:after="0" w:line="240" w:lineRule="auto"/>
+              <w:jc w:val="center"/>
+              <w:rPr>
+                <w:rFonts w:ascii="Calibri" w:eastAsia="Times New Roman" w:hAnsi="Calibri" w:cs="Times New Roman"/>
+                <w:color w:val="000000"/>
+                <w:lang w:eastAsia="pl-PL"/>
+              </w:rPr>
+            </w:pPr>
+            <w:proofErr w:type="spellStart"/>
+            <w:r>
+              <w:rPr>
+                <w:rFonts w:ascii="Calibri" w:eastAsia="Times New Roman" w:hAnsi="Calibri" w:cs="Times New Roman"/>
+                <w:color w:val="000000"/>
+                <w:lang w:eastAsia="pl-PL"/>
+              </w:rPr>
+              <w:t>gzip</w:t>
+            </w:r>
+            <w:proofErr w:type="spellEnd"/>
+          </w:p>
+        </w:tc>
+        <w:tc>
+          <w:tcPr>
+            <w:tcW w:w="862" w:type="dxa"/>
             <w:tcBorders>
               <w:top w:val="single" w:sz="4" w:space="0" w:color="C4D79B"/>
               <w:left w:val="nil"/>
@@ -478,13 +708,13 @@
                 <w:color w:val="000000"/>
                 <w:lang w:eastAsia="pl-PL"/>
               </w:rPr>
-              <w:t>11</w:t>
-            </w:r>
-          </w:p>
-        </w:tc>
-        <w:tc>
-          <w:tcPr>
-            <w:tcW w:w="1564" w:type="dxa"/>
+              <w:t>12</w:t>
+            </w:r>
+          </w:p>
+        </w:tc>
+        <w:tc>
+          <w:tcPr>
+            <w:tcW w:w="1660" w:type="dxa"/>
             <w:tcBorders>
               <w:top w:val="single" w:sz="4" w:space="0" w:color="C4D79B"/>
               <w:left w:val="nil"/>
@@ -558,7 +788,7 @@
         </w:trPr>
         <w:tc>
           <w:tcPr>
-            <w:tcW w:w="988" w:type="dxa"/>
+            <w:tcW w:w="851" w:type="dxa"/>
             <w:tcBorders>
               <w:top w:val="single" w:sz="4" w:space="0" w:color="C4D79B"/>
               <w:left w:val="single" w:sz="4" w:space="0" w:color="C4D79B"/>
@@ -591,7 +821,84 @@
         </w:tc>
         <w:tc>
           <w:tcPr>
-            <w:tcW w:w="2232" w:type="dxa"/>
+            <w:tcW w:w="1458" w:type="dxa"/>
+            <w:tcBorders>
+              <w:top w:val="single" w:sz="4" w:space="0" w:color="C4D79B"/>
+              <w:left w:val="nil"/>
+              <w:bottom w:val="single" w:sz="4" w:space="0" w:color="C4D79B"/>
+              <w:right w:val="nil"/>
+            </w:tcBorders>
+            <w:shd w:val="clear" w:color="auto" w:fill="auto"/>
+            <w:noWrap/>
+            <w:vAlign w:val="bottom"/>
+            <w:hideMark/>
+          </w:tcPr>
+          <w:p>
+            <w:pPr>
+              <w:spacing w:after="0" w:line="240" w:lineRule="auto"/>
+              <w:rPr>
+                <w:rFonts w:ascii="Calibri" w:eastAsia="Times New Roman" w:hAnsi="Calibri" w:cs="Times New Roman"/>
+                <w:color w:val="000000"/>
+                <w:lang w:eastAsia="pl-PL"/>
+              </w:rPr>
+            </w:pPr>
+            <w:r>
+              <w:rPr>
+                <w:rFonts w:ascii="Calibri" w:eastAsia="Times New Roman" w:hAnsi="Calibri" w:cs="Times New Roman"/>
+                <w:color w:val="000000"/>
+                <w:lang w:eastAsia="pl-PL"/>
+              </w:rPr>
+              <w:t>Facebook.com</w:t>
+            </w:r>
+          </w:p>
+        </w:tc>
+        <w:tc>
+          <w:tcPr>
+            <w:tcW w:w="1377" w:type="dxa"/>
+            <w:tcBorders>
+              <w:top w:val="single" w:sz="4" w:space="0" w:color="C4D79B"/>
+              <w:left w:val="nil"/>
+              <w:bottom w:val="single" w:sz="4" w:space="0" w:color="C4D79B"/>
+              <w:right w:val="nil"/>
+            </w:tcBorders>
+            <w:shd w:val="clear" w:color="auto" w:fill="auto"/>
+            <w:noWrap/>
+            <w:vAlign w:val="bottom"/>
+            <w:hideMark/>
+          </w:tcPr>
+          <w:p>
+            <w:pPr>
+              <w:spacing w:after="0" w:line="240" w:lineRule="auto"/>
+              <w:jc w:val="right"/>
+              <w:rPr>
+                <w:rFonts w:ascii="Calibri" w:eastAsia="Times New Roman" w:hAnsi="Calibri" w:cs="Times New Roman"/>
+                <w:color w:val="000000"/>
+                <w:lang w:eastAsia="pl-PL"/>
+              </w:rPr>
+            </w:pPr>
+            <w:r>
+              <w:rPr>
+                <w:rFonts w:ascii="Calibri" w:eastAsia="Times New Roman" w:hAnsi="Calibri" w:cs="Times New Roman"/>
+                <w:color w:val="000000"/>
+                <w:lang w:eastAsia="pl-PL"/>
+              </w:rPr>
+              <w:t xml:space="preserve">1168,407 </w:t>
+            </w:r>
+            <w:proofErr w:type="spellStart"/>
+            <w:r>
+              <w:rPr>
+                <w:rFonts w:ascii="Calibri" w:eastAsia="Times New Roman" w:hAnsi="Calibri" w:cs="Times New Roman"/>
+                <w:color w:val="000000"/>
+                <w:lang w:eastAsia="pl-PL"/>
+              </w:rPr>
+              <w:t>kb</w:t>
+            </w:r>
+            <w:proofErr w:type="spellEnd"/>
+          </w:p>
+        </w:tc>
+        <w:tc>
+          <w:tcPr>
+            <w:tcW w:w="1210" w:type="dxa"/>
             <w:gridSpan w:val="2"/>
             <w:tcBorders>
               <w:top w:val="single" w:sz="4" w:space="0" w:color="C4D79B"/>
@@ -607,25 +914,80 @@
           <w:p>
             <w:pPr>
               <w:spacing w:after="0" w:line="240" w:lineRule="auto"/>
-              <w:rPr>
-                <w:rFonts w:ascii="Calibri" w:eastAsia="Times New Roman" w:hAnsi="Calibri" w:cs="Times New Roman"/>
-                <w:color w:val="000000"/>
-                <w:lang w:eastAsia="pl-PL"/>
-              </w:rPr>
-            </w:pPr>
-            <w:r>
-              <w:rPr>
-                <w:rFonts w:ascii="Calibri" w:eastAsia="Times New Roman" w:hAnsi="Calibri" w:cs="Times New Roman"/>
-                <w:color w:val="000000"/>
-                <w:lang w:eastAsia="pl-PL"/>
-              </w:rPr>
-              <w:t>Facebook.com</w:t>
-            </w:r>
-          </w:p>
-        </w:tc>
-        <w:tc>
-          <w:tcPr>
-            <w:tcW w:w="1311" w:type="dxa"/>
+              <w:jc w:val="right"/>
+              <w:rPr>
+                <w:rFonts w:ascii="Calibri" w:eastAsia="Times New Roman" w:hAnsi="Calibri" w:cs="Times New Roman"/>
+                <w:color w:val="000000"/>
+                <w:lang w:eastAsia="pl-PL"/>
+              </w:rPr>
+            </w:pPr>
+            <w:r>
+              <w:rPr>
+                <w:rFonts w:ascii="Calibri" w:eastAsia="Times New Roman" w:hAnsi="Calibri" w:cs="Times New Roman"/>
+                <w:color w:val="000000"/>
+                <w:lang w:eastAsia="pl-PL"/>
+              </w:rPr>
+              <w:t>3,038 s</w:t>
+            </w:r>
+          </w:p>
+        </w:tc>
+        <w:tc>
+          <w:tcPr>
+            <w:tcW w:w="966" w:type="dxa"/>
+            <w:tcBorders>
+              <w:top w:val="single" w:sz="4" w:space="0" w:color="C4D79B"/>
+              <w:left w:val="nil"/>
+              <w:bottom w:val="single" w:sz="4" w:space="0" w:color="C4D79B"/>
+              <w:right w:val="nil"/>
+            </w:tcBorders>
+          </w:tcPr>
+          <w:p>
+            <w:pPr>
+              <w:spacing w:after="0" w:line="240" w:lineRule="auto"/>
+              <w:jc w:val="center"/>
+              <w:rPr>
+                <w:rFonts w:ascii="Calibri" w:eastAsia="Times New Roman" w:hAnsi="Calibri" w:cs="Times New Roman"/>
+                <w:color w:val="000000"/>
+                <w:lang w:eastAsia="pl-PL"/>
+              </w:rPr>
+            </w:pPr>
+          </w:p>
+        </w:tc>
+        <w:tc>
+          <w:tcPr>
+            <w:tcW w:w="1048" w:type="dxa"/>
+            <w:tcBorders>
+              <w:top w:val="single" w:sz="4" w:space="0" w:color="C4D79B"/>
+              <w:left w:val="nil"/>
+              <w:bottom w:val="single" w:sz="4" w:space="0" w:color="C4D79B"/>
+              <w:right w:val="nil"/>
+            </w:tcBorders>
+          </w:tcPr>
+          <w:p>
+            <w:pPr>
+              <w:spacing w:after="0" w:line="240" w:lineRule="auto"/>
+              <w:jc w:val="center"/>
+              <w:rPr>
+                <w:rFonts w:ascii="Calibri" w:eastAsia="Times New Roman" w:hAnsi="Calibri" w:cs="Times New Roman"/>
+                <w:color w:val="000000"/>
+                <w:lang w:eastAsia="pl-PL"/>
+              </w:rPr>
+            </w:pPr>
+            <w:proofErr w:type="spellStart"/>
+            <w:r>
+              <w:rPr>
+                <w:rFonts w:ascii="Calibri" w:eastAsia="Times New Roman" w:hAnsi="Calibri" w:cs="Times New Roman"/>
+                <w:color w:val="000000"/>
+                <w:lang w:eastAsia="pl-PL"/>
+              </w:rPr>
+              <w:t>gzip</w:t>
+            </w:r>
+            <w:proofErr w:type="spellEnd"/>
+          </w:p>
+        </w:tc>
+        <w:tc>
+          <w:tcPr>
+            <w:tcW w:w="862" w:type="dxa"/>
             <w:tcBorders>
               <w:top w:val="single" w:sz="4" w:space="0" w:color="C4D79B"/>
               <w:left w:val="nil"/>
@@ -653,81 +1015,13 @@
                 <w:color w:val="000000"/>
                 <w:lang w:eastAsia="pl-PL"/>
               </w:rPr>
-              <w:t>1168,407 kb</w:t>
-            </w:r>
-          </w:p>
-        </w:tc>
-        <w:tc>
-          <w:tcPr>
-            <w:tcW w:w="1276" w:type="dxa"/>
-            <w:tcBorders>
-              <w:top w:val="single" w:sz="4" w:space="0" w:color="C4D79B"/>
-              <w:left w:val="nil"/>
-              <w:bottom w:val="single" w:sz="4" w:space="0" w:color="C4D79B"/>
-              <w:right w:val="nil"/>
-            </w:tcBorders>
-            <w:shd w:val="clear" w:color="auto" w:fill="auto"/>
-            <w:noWrap/>
-            <w:vAlign w:val="bottom"/>
-            <w:hideMark/>
-          </w:tcPr>
-          <w:p>
-            <w:pPr>
-              <w:spacing w:after="0" w:line="240" w:lineRule="auto"/>
-              <w:jc w:val="right"/>
-              <w:rPr>
-                <w:rFonts w:ascii="Calibri" w:eastAsia="Times New Roman" w:hAnsi="Calibri" w:cs="Times New Roman"/>
-                <w:color w:val="000000"/>
-                <w:lang w:eastAsia="pl-PL"/>
-              </w:rPr>
-            </w:pPr>
-            <w:r>
-              <w:rPr>
-                <w:rFonts w:ascii="Calibri" w:eastAsia="Times New Roman" w:hAnsi="Calibri" w:cs="Times New Roman"/>
-                <w:color w:val="000000"/>
-                <w:lang w:eastAsia="pl-PL"/>
-              </w:rPr>
-              <w:t>3,038 s</w:t>
-            </w:r>
-          </w:p>
-        </w:tc>
-        <w:tc>
-          <w:tcPr>
-            <w:tcW w:w="992" w:type="dxa"/>
-            <w:tcBorders>
-              <w:top w:val="single" w:sz="4" w:space="0" w:color="C4D79B"/>
-              <w:left w:val="nil"/>
-              <w:bottom w:val="single" w:sz="4" w:space="0" w:color="C4D79B"/>
-              <w:right w:val="nil"/>
-            </w:tcBorders>
-            <w:shd w:val="clear" w:color="auto" w:fill="auto"/>
-            <w:noWrap/>
-            <w:vAlign w:val="bottom"/>
-            <w:hideMark/>
-          </w:tcPr>
-          <w:p>
-            <w:pPr>
-              <w:spacing w:after="0" w:line="240" w:lineRule="auto"/>
-              <w:jc w:val="right"/>
-              <w:rPr>
-                <w:rFonts w:ascii="Calibri" w:eastAsia="Times New Roman" w:hAnsi="Calibri" w:cs="Times New Roman"/>
-                <w:color w:val="000000"/>
-                <w:lang w:eastAsia="pl-PL"/>
-              </w:rPr>
-            </w:pPr>
-            <w:r>
-              <w:rPr>
-                <w:rFonts w:ascii="Calibri" w:eastAsia="Times New Roman" w:hAnsi="Calibri" w:cs="Times New Roman"/>
-                <w:color w:val="000000"/>
-                <w:lang w:eastAsia="pl-PL"/>
-              </w:rPr>
               <w:t>27</w:t>
             </w:r>
           </w:p>
         </w:tc>
         <w:tc>
           <w:tcPr>
-            <w:tcW w:w="1564" w:type="dxa"/>
+            <w:tcW w:w="1660" w:type="dxa"/>
             <w:tcBorders>
               <w:top w:val="single" w:sz="4" w:space="0" w:color="C4D79B"/>
               <w:left w:val="nil"/>
@@ -801,7 +1095,7 @@
         </w:trPr>
         <w:tc>
           <w:tcPr>
-            <w:tcW w:w="988" w:type="dxa"/>
+            <w:tcW w:w="851" w:type="dxa"/>
             <w:tcBorders>
               <w:top w:val="single" w:sz="4" w:space="0" w:color="C4D79B"/>
               <w:left w:val="single" w:sz="4" w:space="0" w:color="C4D79B"/>
@@ -834,7 +1128,84 @@
         </w:tc>
         <w:tc>
           <w:tcPr>
-            <w:tcW w:w="2232" w:type="dxa"/>
+            <w:tcW w:w="1458" w:type="dxa"/>
+            <w:tcBorders>
+              <w:top w:val="single" w:sz="4" w:space="0" w:color="C4D79B"/>
+              <w:left w:val="nil"/>
+              <w:bottom w:val="single" w:sz="4" w:space="0" w:color="C4D79B"/>
+              <w:right w:val="nil"/>
+            </w:tcBorders>
+            <w:shd w:val="clear" w:color="EBF1DE" w:fill="EBF1DE"/>
+            <w:noWrap/>
+            <w:vAlign w:val="bottom"/>
+            <w:hideMark/>
+          </w:tcPr>
+          <w:p>
+            <w:pPr>
+              <w:spacing w:after="0" w:line="240" w:lineRule="auto"/>
+              <w:rPr>
+                <w:rFonts w:ascii="Calibri" w:eastAsia="Times New Roman" w:hAnsi="Calibri" w:cs="Times New Roman"/>
+                <w:color w:val="000000"/>
+                <w:lang w:eastAsia="pl-PL"/>
+              </w:rPr>
+            </w:pPr>
+            <w:r>
+              <w:rPr>
+                <w:rFonts w:ascii="Calibri" w:eastAsia="Times New Roman" w:hAnsi="Calibri" w:cs="Times New Roman"/>
+                <w:color w:val="000000"/>
+                <w:lang w:eastAsia="pl-PL"/>
+              </w:rPr>
+              <w:t>Allegro.pl</w:t>
+            </w:r>
+          </w:p>
+        </w:tc>
+        <w:tc>
+          <w:tcPr>
+            <w:tcW w:w="1377" w:type="dxa"/>
+            <w:tcBorders>
+              <w:top w:val="single" w:sz="4" w:space="0" w:color="C4D79B"/>
+              <w:left w:val="nil"/>
+              <w:bottom w:val="single" w:sz="4" w:space="0" w:color="C4D79B"/>
+              <w:right w:val="nil"/>
+            </w:tcBorders>
+            <w:shd w:val="clear" w:color="EBF1DE" w:fill="EBF1DE"/>
+            <w:noWrap/>
+            <w:vAlign w:val="bottom"/>
+            <w:hideMark/>
+          </w:tcPr>
+          <w:p>
+            <w:pPr>
+              <w:spacing w:after="0" w:line="240" w:lineRule="auto"/>
+              <w:jc w:val="right"/>
+              <w:rPr>
+                <w:rFonts w:ascii="Calibri" w:eastAsia="Times New Roman" w:hAnsi="Calibri" w:cs="Times New Roman"/>
+                <w:color w:val="000000"/>
+                <w:lang w:eastAsia="pl-PL"/>
+              </w:rPr>
+            </w:pPr>
+            <w:r>
+              <w:rPr>
+                <w:rFonts w:ascii="Calibri" w:eastAsia="Times New Roman" w:hAnsi="Calibri" w:cs="Times New Roman"/>
+                <w:color w:val="000000"/>
+                <w:lang w:eastAsia="pl-PL"/>
+              </w:rPr>
+              <w:t xml:space="preserve">1439,641 </w:t>
+            </w:r>
+            <w:proofErr w:type="spellStart"/>
+            <w:r>
+              <w:rPr>
+                <w:rFonts w:ascii="Calibri" w:eastAsia="Times New Roman" w:hAnsi="Calibri" w:cs="Times New Roman"/>
+                <w:color w:val="000000"/>
+                <w:lang w:eastAsia="pl-PL"/>
+              </w:rPr>
+              <w:t>kb</w:t>
+            </w:r>
+            <w:proofErr w:type="spellEnd"/>
+          </w:p>
+        </w:tc>
+        <w:tc>
+          <w:tcPr>
+            <w:tcW w:w="1210" w:type="dxa"/>
             <w:gridSpan w:val="2"/>
             <w:tcBorders>
               <w:top w:val="single" w:sz="4" w:space="0" w:color="C4D79B"/>
@@ -850,25 +1221,26 @@
           <w:p>
             <w:pPr>
               <w:spacing w:after="0" w:line="240" w:lineRule="auto"/>
-              <w:rPr>
-                <w:rFonts w:ascii="Calibri" w:eastAsia="Times New Roman" w:hAnsi="Calibri" w:cs="Times New Roman"/>
-                <w:color w:val="000000"/>
-                <w:lang w:eastAsia="pl-PL"/>
-              </w:rPr>
-            </w:pPr>
-            <w:r>
-              <w:rPr>
-                <w:rFonts w:ascii="Calibri" w:eastAsia="Times New Roman" w:hAnsi="Calibri" w:cs="Times New Roman"/>
-                <w:color w:val="000000"/>
-                <w:lang w:eastAsia="pl-PL"/>
-              </w:rPr>
-              <w:t>Allegro.pl</w:t>
-            </w:r>
-          </w:p>
-        </w:tc>
-        <w:tc>
-          <w:tcPr>
-            <w:tcW w:w="1311" w:type="dxa"/>
+              <w:jc w:val="right"/>
+              <w:rPr>
+                <w:rFonts w:ascii="Calibri" w:eastAsia="Times New Roman" w:hAnsi="Calibri" w:cs="Times New Roman"/>
+                <w:color w:val="000000"/>
+                <w:lang w:eastAsia="pl-PL"/>
+              </w:rPr>
+            </w:pPr>
+            <w:r>
+              <w:rPr>
+                <w:rFonts w:ascii="Calibri" w:eastAsia="Times New Roman" w:hAnsi="Calibri" w:cs="Times New Roman"/>
+                <w:color w:val="000000"/>
+                <w:lang w:eastAsia="pl-PL"/>
+              </w:rPr>
+              <w:t>101,353 s</w:t>
+            </w:r>
+          </w:p>
+        </w:tc>
+        <w:tc>
+          <w:tcPr>
+            <w:tcW w:w="966" w:type="dxa"/>
             <w:tcBorders>
               <w:top w:val="single" w:sz="4" w:space="0" w:color="C4D79B"/>
               <w:left w:val="nil"/>
@@ -876,33 +1248,32 @@
               <w:right w:val="nil"/>
             </w:tcBorders>
             <w:shd w:val="clear" w:color="EBF1DE" w:fill="EBF1DE"/>
-            <w:noWrap/>
-            <w:vAlign w:val="bottom"/>
-            <w:hideMark/>
-          </w:tcPr>
-          <w:p>
-            <w:pPr>
-              <w:spacing w:after="0" w:line="240" w:lineRule="auto"/>
-              <w:jc w:val="right"/>
-              <w:rPr>
-                <w:rFonts w:ascii="Calibri" w:eastAsia="Times New Roman" w:hAnsi="Calibri" w:cs="Times New Roman"/>
-                <w:color w:val="000000"/>
-                <w:lang w:eastAsia="pl-PL"/>
-              </w:rPr>
-            </w:pPr>
-            <w:r>
-              <w:rPr>
-                <w:rFonts w:ascii="Calibri" w:eastAsia="Times New Roman" w:hAnsi="Calibri" w:cs="Times New Roman"/>
-                <w:color w:val="000000"/>
-                <w:lang w:eastAsia="pl-PL"/>
-              </w:rPr>
-              <w:t>1439,641 kb</w:t>
-            </w:r>
-          </w:p>
-        </w:tc>
-        <w:tc>
-          <w:tcPr>
-            <w:tcW w:w="1276" w:type="dxa"/>
+          </w:tcPr>
+          <w:p>
+            <w:pPr>
+              <w:spacing w:after="0" w:line="240" w:lineRule="auto"/>
+              <w:jc w:val="center"/>
+              <w:rPr>
+                <w:rFonts w:ascii="Calibri" w:eastAsia="Times New Roman" w:hAnsi="Calibri" w:cs="Times New Roman"/>
+                <w:color w:val="000000"/>
+                <w:lang w:eastAsia="pl-PL"/>
+              </w:rPr>
+            </w:pPr>
+            <w:proofErr w:type="spellStart"/>
+            <w:r>
+              <w:rPr>
+                <w:rFonts w:ascii="Calibri" w:eastAsia="Times New Roman" w:hAnsi="Calibri" w:cs="Times New Roman"/>
+                <w:color w:val="000000"/>
+                <w:lang w:eastAsia="pl-PL"/>
+              </w:rPr>
+              <w:t>nginx</w:t>
+            </w:r>
+            <w:proofErr w:type="spellEnd"/>
+          </w:p>
+        </w:tc>
+        <w:tc>
+          <w:tcPr>
+            <w:tcW w:w="1048" w:type="dxa"/>
             <w:tcBorders>
               <w:top w:val="single" w:sz="4" w:space="0" w:color="C4D79B"/>
               <w:left w:val="nil"/>
@@ -910,33 +1281,32 @@
               <w:right w:val="nil"/>
             </w:tcBorders>
             <w:shd w:val="clear" w:color="EBF1DE" w:fill="EBF1DE"/>
-            <w:noWrap/>
-            <w:vAlign w:val="bottom"/>
-            <w:hideMark/>
-          </w:tcPr>
-          <w:p>
-            <w:pPr>
-              <w:spacing w:after="0" w:line="240" w:lineRule="auto"/>
-              <w:jc w:val="right"/>
-              <w:rPr>
-                <w:rFonts w:ascii="Calibri" w:eastAsia="Times New Roman" w:hAnsi="Calibri" w:cs="Times New Roman"/>
-                <w:color w:val="000000"/>
-                <w:lang w:eastAsia="pl-PL"/>
-              </w:rPr>
-            </w:pPr>
-            <w:r>
-              <w:rPr>
-                <w:rFonts w:ascii="Calibri" w:eastAsia="Times New Roman" w:hAnsi="Calibri" w:cs="Times New Roman"/>
-                <w:color w:val="000000"/>
-                <w:lang w:eastAsia="pl-PL"/>
-              </w:rPr>
-              <w:t>101,353 s</w:t>
-            </w:r>
-          </w:p>
-        </w:tc>
-        <w:tc>
-          <w:tcPr>
-            <w:tcW w:w="992" w:type="dxa"/>
+          </w:tcPr>
+          <w:p>
+            <w:pPr>
+              <w:spacing w:after="0" w:line="240" w:lineRule="auto"/>
+              <w:jc w:val="center"/>
+              <w:rPr>
+                <w:rFonts w:ascii="Calibri" w:eastAsia="Times New Roman" w:hAnsi="Calibri" w:cs="Times New Roman"/>
+                <w:color w:val="000000"/>
+                <w:lang w:eastAsia="pl-PL"/>
+              </w:rPr>
+            </w:pPr>
+            <w:proofErr w:type="spellStart"/>
+            <w:r>
+              <w:rPr>
+                <w:rFonts w:ascii="Calibri" w:eastAsia="Times New Roman" w:hAnsi="Calibri" w:cs="Times New Roman"/>
+                <w:color w:val="000000"/>
+                <w:lang w:eastAsia="pl-PL"/>
+              </w:rPr>
+              <w:t>gzip</w:t>
+            </w:r>
+            <w:proofErr w:type="spellEnd"/>
+          </w:p>
+        </w:tc>
+        <w:tc>
+          <w:tcPr>
+            <w:tcW w:w="862" w:type="dxa"/>
             <w:tcBorders>
               <w:top w:val="single" w:sz="4" w:space="0" w:color="C4D79B"/>
               <w:left w:val="nil"/>
@@ -970,7 +1340,7 @@
         </w:tc>
         <w:tc>
           <w:tcPr>
-            <w:tcW w:w="1564" w:type="dxa"/>
+            <w:tcW w:w="1660" w:type="dxa"/>
             <w:tcBorders>
               <w:top w:val="single" w:sz="4" w:space="0" w:color="C4D79B"/>
               <w:left w:val="nil"/>
@@ -1044,7 +1414,7 @@
         </w:trPr>
         <w:tc>
           <w:tcPr>
-            <w:tcW w:w="988" w:type="dxa"/>
+            <w:tcW w:w="851" w:type="dxa"/>
             <w:tcBorders>
               <w:top w:val="single" w:sz="4" w:space="0" w:color="C4D79B"/>
               <w:left w:val="single" w:sz="4" w:space="0" w:color="C4D79B"/>
@@ -1077,7 +1447,84 @@
         </w:tc>
         <w:tc>
           <w:tcPr>
-            <w:tcW w:w="2232" w:type="dxa"/>
+            <w:tcW w:w="1458" w:type="dxa"/>
+            <w:tcBorders>
+              <w:top w:val="single" w:sz="4" w:space="0" w:color="C4D79B"/>
+              <w:left w:val="nil"/>
+              <w:bottom w:val="single" w:sz="4" w:space="0" w:color="C4D79B"/>
+              <w:right w:val="nil"/>
+            </w:tcBorders>
+            <w:shd w:val="clear" w:color="auto" w:fill="auto"/>
+            <w:noWrap/>
+            <w:vAlign w:val="bottom"/>
+            <w:hideMark/>
+          </w:tcPr>
+          <w:p>
+            <w:pPr>
+              <w:spacing w:after="0" w:line="240" w:lineRule="auto"/>
+              <w:rPr>
+                <w:rFonts w:ascii="Calibri" w:eastAsia="Times New Roman" w:hAnsi="Calibri" w:cs="Times New Roman"/>
+                <w:color w:val="000000"/>
+                <w:lang w:eastAsia="pl-PL"/>
+              </w:rPr>
+            </w:pPr>
+            <w:r>
+              <w:rPr>
+                <w:rFonts w:ascii="Calibri" w:eastAsia="Times New Roman" w:hAnsi="Calibri" w:cs="Times New Roman"/>
+                <w:color w:val="000000"/>
+                <w:lang w:eastAsia="pl-PL"/>
+              </w:rPr>
+              <w:t>Google.com</w:t>
+            </w:r>
+          </w:p>
+        </w:tc>
+        <w:tc>
+          <w:tcPr>
+            <w:tcW w:w="1377" w:type="dxa"/>
+            <w:tcBorders>
+              <w:top w:val="single" w:sz="4" w:space="0" w:color="C4D79B"/>
+              <w:left w:val="nil"/>
+              <w:bottom w:val="single" w:sz="4" w:space="0" w:color="C4D79B"/>
+              <w:right w:val="nil"/>
+            </w:tcBorders>
+            <w:shd w:val="clear" w:color="auto" w:fill="auto"/>
+            <w:noWrap/>
+            <w:vAlign w:val="bottom"/>
+            <w:hideMark/>
+          </w:tcPr>
+          <w:p>
+            <w:pPr>
+              <w:spacing w:after="0" w:line="240" w:lineRule="auto"/>
+              <w:jc w:val="right"/>
+              <w:rPr>
+                <w:rFonts w:ascii="Calibri" w:eastAsia="Times New Roman" w:hAnsi="Calibri" w:cs="Times New Roman"/>
+                <w:color w:val="000000"/>
+                <w:lang w:eastAsia="pl-PL"/>
+              </w:rPr>
+            </w:pPr>
+            <w:r>
+              <w:rPr>
+                <w:rFonts w:ascii="Calibri" w:eastAsia="Times New Roman" w:hAnsi="Calibri" w:cs="Times New Roman"/>
+                <w:color w:val="000000"/>
+                <w:lang w:eastAsia="pl-PL"/>
+              </w:rPr>
+              <w:t xml:space="preserve">335,443 </w:t>
+            </w:r>
+            <w:proofErr w:type="spellStart"/>
+            <w:r>
+              <w:rPr>
+                <w:rFonts w:ascii="Calibri" w:eastAsia="Times New Roman" w:hAnsi="Calibri" w:cs="Times New Roman"/>
+                <w:color w:val="000000"/>
+                <w:lang w:eastAsia="pl-PL"/>
+              </w:rPr>
+              <w:t>kb</w:t>
+            </w:r>
+            <w:proofErr w:type="spellEnd"/>
+          </w:p>
+        </w:tc>
+        <w:tc>
+          <w:tcPr>
+            <w:tcW w:w="1210" w:type="dxa"/>
             <w:gridSpan w:val="2"/>
             <w:tcBorders>
               <w:top w:val="single" w:sz="4" w:space="0" w:color="C4D79B"/>
@@ -1093,25 +1540,90 @@
           <w:p>
             <w:pPr>
               <w:spacing w:after="0" w:line="240" w:lineRule="auto"/>
-              <w:rPr>
-                <w:rFonts w:ascii="Calibri" w:eastAsia="Times New Roman" w:hAnsi="Calibri" w:cs="Times New Roman"/>
-                <w:color w:val="000000"/>
-                <w:lang w:eastAsia="pl-PL"/>
-              </w:rPr>
-            </w:pPr>
-            <w:r>
-              <w:rPr>
-                <w:rFonts w:ascii="Calibri" w:eastAsia="Times New Roman" w:hAnsi="Calibri" w:cs="Times New Roman"/>
-                <w:color w:val="000000"/>
-                <w:lang w:eastAsia="pl-PL"/>
-              </w:rPr>
-              <w:t>Google.com</w:t>
-            </w:r>
-          </w:p>
-        </w:tc>
-        <w:tc>
-          <w:tcPr>
-            <w:tcW w:w="1311" w:type="dxa"/>
+              <w:jc w:val="right"/>
+              <w:rPr>
+                <w:rFonts w:ascii="Calibri" w:eastAsia="Times New Roman" w:hAnsi="Calibri" w:cs="Times New Roman"/>
+                <w:color w:val="000000"/>
+                <w:lang w:eastAsia="pl-PL"/>
+              </w:rPr>
+            </w:pPr>
+            <w:r>
+              <w:rPr>
+                <w:rFonts w:ascii="Calibri" w:eastAsia="Times New Roman" w:hAnsi="Calibri" w:cs="Times New Roman"/>
+                <w:color w:val="000000"/>
+                <w:lang w:eastAsia="pl-PL"/>
+              </w:rPr>
+              <w:t>5,537 s</w:t>
+            </w:r>
+          </w:p>
+        </w:tc>
+        <w:tc>
+          <w:tcPr>
+            <w:tcW w:w="966" w:type="dxa"/>
+            <w:tcBorders>
+              <w:top w:val="single" w:sz="4" w:space="0" w:color="C4D79B"/>
+              <w:left w:val="nil"/>
+              <w:bottom w:val="single" w:sz="4" w:space="0" w:color="C4D79B"/>
+              <w:right w:val="nil"/>
+            </w:tcBorders>
+          </w:tcPr>
+          <w:p>
+            <w:pPr>
+              <w:spacing w:after="0" w:line="240" w:lineRule="auto"/>
+              <w:jc w:val="center"/>
+              <w:rPr>
+                <w:rFonts w:ascii="Calibri" w:eastAsia="Times New Roman" w:hAnsi="Calibri" w:cs="Times New Roman"/>
+                <w:color w:val="000000"/>
+                <w:lang w:eastAsia="pl-PL"/>
+              </w:rPr>
+            </w:pPr>
+            <w:proofErr w:type="spellStart"/>
+            <w:r>
+              <w:rPr>
+                <w:rFonts w:ascii="Calibri" w:eastAsia="Times New Roman" w:hAnsi="Calibri" w:cs="Times New Roman"/>
+                <w:color w:val="000000"/>
+                <w:lang w:eastAsia="pl-PL"/>
+              </w:rPr>
+              <w:t>gws</w:t>
+            </w:r>
+            <w:proofErr w:type="spellEnd"/>
+          </w:p>
+        </w:tc>
+        <w:tc>
+          <w:tcPr>
+            <w:tcW w:w="1048" w:type="dxa"/>
+            <w:tcBorders>
+              <w:top w:val="single" w:sz="4" w:space="0" w:color="C4D79B"/>
+              <w:left w:val="nil"/>
+              <w:bottom w:val="single" w:sz="4" w:space="0" w:color="C4D79B"/>
+              <w:right w:val="nil"/>
+            </w:tcBorders>
+          </w:tcPr>
+          <w:p>
+            <w:pPr>
+              <w:spacing w:after="0" w:line="240" w:lineRule="auto"/>
+              <w:jc w:val="center"/>
+              <w:rPr>
+                <w:rFonts w:ascii="Calibri" w:eastAsia="Times New Roman" w:hAnsi="Calibri" w:cs="Times New Roman"/>
+                <w:color w:val="000000"/>
+                <w:lang w:eastAsia="pl-PL"/>
+              </w:rPr>
+            </w:pPr>
+            <w:proofErr w:type="spellStart"/>
+            <w:r>
+              <w:rPr>
+                <w:rFonts w:ascii="Calibri" w:eastAsia="Times New Roman" w:hAnsi="Calibri" w:cs="Times New Roman"/>
+                <w:color w:val="000000"/>
+                <w:lang w:eastAsia="pl-PL"/>
+              </w:rPr>
+              <w:t>gzip</w:t>
+            </w:r>
+            <w:proofErr w:type="spellEnd"/>
+          </w:p>
+        </w:tc>
+        <w:tc>
+          <w:tcPr>
+            <w:tcW w:w="862" w:type="dxa"/>
             <w:tcBorders>
               <w:top w:val="single" w:sz="4" w:space="0" w:color="C4D79B"/>
               <w:left w:val="nil"/>
@@ -1139,81 +1651,13 @@
                 <w:color w:val="000000"/>
                 <w:lang w:eastAsia="pl-PL"/>
               </w:rPr>
-              <w:t>335,443 kb</w:t>
-            </w:r>
-          </w:p>
-        </w:tc>
-        <w:tc>
-          <w:tcPr>
-            <w:tcW w:w="1276" w:type="dxa"/>
-            <w:tcBorders>
-              <w:top w:val="single" w:sz="4" w:space="0" w:color="C4D79B"/>
-              <w:left w:val="nil"/>
-              <w:bottom w:val="single" w:sz="4" w:space="0" w:color="C4D79B"/>
-              <w:right w:val="nil"/>
-            </w:tcBorders>
-            <w:shd w:val="clear" w:color="auto" w:fill="auto"/>
-            <w:noWrap/>
-            <w:vAlign w:val="bottom"/>
-            <w:hideMark/>
-          </w:tcPr>
-          <w:p>
-            <w:pPr>
-              <w:spacing w:after="0" w:line="240" w:lineRule="auto"/>
-              <w:jc w:val="right"/>
-              <w:rPr>
-                <w:rFonts w:ascii="Calibri" w:eastAsia="Times New Roman" w:hAnsi="Calibri" w:cs="Times New Roman"/>
-                <w:color w:val="000000"/>
-                <w:lang w:eastAsia="pl-PL"/>
-              </w:rPr>
-            </w:pPr>
-            <w:r>
-              <w:rPr>
-                <w:rFonts w:ascii="Calibri" w:eastAsia="Times New Roman" w:hAnsi="Calibri" w:cs="Times New Roman"/>
-                <w:color w:val="000000"/>
-                <w:lang w:eastAsia="pl-PL"/>
-              </w:rPr>
-              <w:t>5,537 s</w:t>
-            </w:r>
-          </w:p>
-        </w:tc>
-        <w:tc>
-          <w:tcPr>
-            <w:tcW w:w="992" w:type="dxa"/>
-            <w:tcBorders>
-              <w:top w:val="single" w:sz="4" w:space="0" w:color="C4D79B"/>
-              <w:left w:val="nil"/>
-              <w:bottom w:val="single" w:sz="4" w:space="0" w:color="C4D79B"/>
-              <w:right w:val="nil"/>
-            </w:tcBorders>
-            <w:shd w:val="clear" w:color="auto" w:fill="auto"/>
-            <w:noWrap/>
-            <w:vAlign w:val="bottom"/>
-            <w:hideMark/>
-          </w:tcPr>
-          <w:p>
-            <w:pPr>
-              <w:spacing w:after="0" w:line="240" w:lineRule="auto"/>
-              <w:jc w:val="right"/>
-              <w:rPr>
-                <w:rFonts w:ascii="Calibri" w:eastAsia="Times New Roman" w:hAnsi="Calibri" w:cs="Times New Roman"/>
-                <w:color w:val="000000"/>
-                <w:lang w:eastAsia="pl-PL"/>
-              </w:rPr>
-            </w:pPr>
-            <w:r>
-              <w:rPr>
-                <w:rFonts w:ascii="Calibri" w:eastAsia="Times New Roman" w:hAnsi="Calibri" w:cs="Times New Roman"/>
-                <w:color w:val="000000"/>
-                <w:lang w:eastAsia="pl-PL"/>
-              </w:rPr>
               <w:t>11</w:t>
             </w:r>
           </w:p>
         </w:tc>
         <w:tc>
           <w:tcPr>
-            <w:tcW w:w="1564" w:type="dxa"/>
+            <w:tcW w:w="1660" w:type="dxa"/>
             <w:tcBorders>
               <w:top w:val="single" w:sz="4" w:space="0" w:color="C4D79B"/>
               <w:left w:val="nil"/>
@@ -1287,7 +1731,7 @@
         </w:trPr>
         <w:tc>
           <w:tcPr>
-            <w:tcW w:w="988" w:type="dxa"/>
+            <w:tcW w:w="851" w:type="dxa"/>
             <w:tcBorders>
               <w:top w:val="single" w:sz="4" w:space="0" w:color="C4D79B"/>
               <w:left w:val="single" w:sz="4" w:space="0" w:color="C4D79B"/>
@@ -1320,7 +1764,84 @@
         </w:tc>
         <w:tc>
           <w:tcPr>
-            <w:tcW w:w="2232" w:type="dxa"/>
+            <w:tcW w:w="1458" w:type="dxa"/>
+            <w:tcBorders>
+              <w:top w:val="single" w:sz="4" w:space="0" w:color="C4D79B"/>
+              <w:left w:val="nil"/>
+              <w:bottom w:val="single" w:sz="4" w:space="0" w:color="C4D79B"/>
+              <w:right w:val="nil"/>
+            </w:tcBorders>
+            <w:shd w:val="clear" w:color="EBF1DE" w:fill="EBF1DE"/>
+            <w:noWrap/>
+            <w:vAlign w:val="bottom"/>
+            <w:hideMark/>
+          </w:tcPr>
+          <w:p>
+            <w:pPr>
+              <w:spacing w:after="0" w:line="240" w:lineRule="auto"/>
+              <w:rPr>
+                <w:rFonts w:ascii="Calibri" w:eastAsia="Times New Roman" w:hAnsi="Calibri" w:cs="Times New Roman"/>
+                <w:color w:val="000000"/>
+                <w:lang w:eastAsia="pl-PL"/>
+              </w:rPr>
+            </w:pPr>
+            <w:r>
+              <w:rPr>
+                <w:rFonts w:ascii="Calibri" w:eastAsia="Times New Roman" w:hAnsi="Calibri" w:cs="Times New Roman"/>
+                <w:color w:val="000000"/>
+                <w:lang w:eastAsia="pl-PL"/>
+              </w:rPr>
+              <w:t>Youtube.com</w:t>
+            </w:r>
+          </w:p>
+        </w:tc>
+        <w:tc>
+          <w:tcPr>
+            <w:tcW w:w="1377" w:type="dxa"/>
+            <w:tcBorders>
+              <w:top w:val="single" w:sz="4" w:space="0" w:color="C4D79B"/>
+              <w:left w:val="nil"/>
+              <w:bottom w:val="single" w:sz="4" w:space="0" w:color="C4D79B"/>
+              <w:right w:val="nil"/>
+            </w:tcBorders>
+            <w:shd w:val="clear" w:color="EBF1DE" w:fill="EBF1DE"/>
+            <w:noWrap/>
+            <w:vAlign w:val="bottom"/>
+            <w:hideMark/>
+          </w:tcPr>
+          <w:p>
+            <w:pPr>
+              <w:spacing w:after="0" w:line="240" w:lineRule="auto"/>
+              <w:jc w:val="right"/>
+              <w:rPr>
+                <w:rFonts w:ascii="Calibri" w:eastAsia="Times New Roman" w:hAnsi="Calibri" w:cs="Times New Roman"/>
+                <w:color w:val="000000"/>
+                <w:lang w:eastAsia="pl-PL"/>
+              </w:rPr>
+            </w:pPr>
+            <w:r>
+              <w:rPr>
+                <w:rFonts w:ascii="Calibri" w:eastAsia="Times New Roman" w:hAnsi="Calibri" w:cs="Times New Roman"/>
+                <w:color w:val="000000"/>
+                <w:lang w:eastAsia="pl-PL"/>
+              </w:rPr>
+              <w:t xml:space="preserve">656,053 </w:t>
+            </w:r>
+            <w:proofErr w:type="spellStart"/>
+            <w:r>
+              <w:rPr>
+                <w:rFonts w:ascii="Calibri" w:eastAsia="Times New Roman" w:hAnsi="Calibri" w:cs="Times New Roman"/>
+                <w:color w:val="000000"/>
+                <w:lang w:eastAsia="pl-PL"/>
+              </w:rPr>
+              <w:t>kb</w:t>
+            </w:r>
+            <w:proofErr w:type="spellEnd"/>
+          </w:p>
+        </w:tc>
+        <w:tc>
+          <w:tcPr>
+            <w:tcW w:w="1210" w:type="dxa"/>
             <w:gridSpan w:val="2"/>
             <w:tcBorders>
               <w:top w:val="single" w:sz="4" w:space="0" w:color="C4D79B"/>
@@ -1336,25 +1857,26 @@
           <w:p>
             <w:pPr>
               <w:spacing w:after="0" w:line="240" w:lineRule="auto"/>
-              <w:rPr>
-                <w:rFonts w:ascii="Calibri" w:eastAsia="Times New Roman" w:hAnsi="Calibri" w:cs="Times New Roman"/>
-                <w:color w:val="000000"/>
-                <w:lang w:eastAsia="pl-PL"/>
-              </w:rPr>
-            </w:pPr>
-            <w:r>
-              <w:rPr>
-                <w:rFonts w:ascii="Calibri" w:eastAsia="Times New Roman" w:hAnsi="Calibri" w:cs="Times New Roman"/>
-                <w:color w:val="000000"/>
-                <w:lang w:eastAsia="pl-PL"/>
-              </w:rPr>
-              <w:t>Youtube.com</w:t>
-            </w:r>
-          </w:p>
-        </w:tc>
-        <w:tc>
-          <w:tcPr>
-            <w:tcW w:w="1311" w:type="dxa"/>
+              <w:jc w:val="right"/>
+              <w:rPr>
+                <w:rFonts w:ascii="Calibri" w:eastAsia="Times New Roman" w:hAnsi="Calibri" w:cs="Times New Roman"/>
+                <w:color w:val="000000"/>
+                <w:lang w:eastAsia="pl-PL"/>
+              </w:rPr>
+            </w:pPr>
+            <w:r>
+              <w:rPr>
+                <w:rFonts w:ascii="Calibri" w:eastAsia="Times New Roman" w:hAnsi="Calibri" w:cs="Times New Roman"/>
+                <w:color w:val="000000"/>
+                <w:lang w:eastAsia="pl-PL"/>
+              </w:rPr>
+              <w:t>53,391 s</w:t>
+            </w:r>
+          </w:p>
+        </w:tc>
+        <w:tc>
+          <w:tcPr>
+            <w:tcW w:w="966" w:type="dxa"/>
             <w:tcBorders>
               <w:top w:val="single" w:sz="4" w:space="0" w:color="C4D79B"/>
               <w:left w:val="nil"/>
@@ -1362,33 +1884,40 @@
               <w:right w:val="nil"/>
             </w:tcBorders>
             <w:shd w:val="clear" w:color="EBF1DE" w:fill="EBF1DE"/>
-            <w:noWrap/>
-            <w:vAlign w:val="bottom"/>
-            <w:hideMark/>
-          </w:tcPr>
-          <w:p>
-            <w:pPr>
-              <w:spacing w:after="0" w:line="240" w:lineRule="auto"/>
-              <w:jc w:val="right"/>
-              <w:rPr>
-                <w:rFonts w:ascii="Calibri" w:eastAsia="Times New Roman" w:hAnsi="Calibri" w:cs="Times New Roman"/>
-                <w:color w:val="000000"/>
-                <w:lang w:eastAsia="pl-PL"/>
-              </w:rPr>
-            </w:pPr>
-            <w:r>
-              <w:rPr>
-                <w:rFonts w:ascii="Calibri" w:eastAsia="Times New Roman" w:hAnsi="Calibri" w:cs="Times New Roman"/>
-                <w:color w:val="000000"/>
-                <w:lang w:eastAsia="pl-PL"/>
-              </w:rPr>
-              <w:t>656,053 kb</w:t>
-            </w:r>
-          </w:p>
-        </w:tc>
-        <w:tc>
-          <w:tcPr>
-            <w:tcW w:w="1276" w:type="dxa"/>
+          </w:tcPr>
+          <w:p>
+            <w:pPr>
+              <w:spacing w:after="0" w:line="240" w:lineRule="auto"/>
+              <w:jc w:val="center"/>
+              <w:rPr>
+                <w:rFonts w:ascii="Calibri" w:eastAsia="Times New Roman" w:hAnsi="Calibri" w:cs="Times New Roman"/>
+                <w:color w:val="000000"/>
+                <w:lang w:eastAsia="pl-PL"/>
+              </w:rPr>
+            </w:pPr>
+            <w:proofErr w:type="spellStart"/>
+            <w:r>
+              <w:rPr>
+                <w:rFonts w:ascii="Calibri" w:eastAsia="Times New Roman" w:hAnsi="Calibri" w:cs="Times New Roman"/>
+                <w:color w:val="000000"/>
+                <w:lang w:eastAsia="pl-PL"/>
+              </w:rPr>
+              <w:t>gwiseguy</w:t>
+            </w:r>
+            <w:proofErr w:type="spellEnd"/>
+            <w:r>
+              <w:rPr>
+                <w:rFonts w:ascii="Calibri" w:eastAsia="Times New Roman" w:hAnsi="Calibri" w:cs="Times New Roman"/>
+                <w:color w:val="000000"/>
+                <w:lang w:eastAsia="pl-PL"/>
+              </w:rPr>
+              <w:t>/2.0</w:t>
+            </w:r>
+          </w:p>
+        </w:tc>
+        <w:tc>
+          <w:tcPr>
+            <w:tcW w:w="1048" w:type="dxa"/>
             <w:tcBorders>
               <w:top w:val="single" w:sz="4" w:space="0" w:color="C4D79B"/>
               <w:left w:val="nil"/>
@@ -1396,33 +1925,32 @@
               <w:right w:val="nil"/>
             </w:tcBorders>
             <w:shd w:val="clear" w:color="EBF1DE" w:fill="EBF1DE"/>
-            <w:noWrap/>
-            <w:vAlign w:val="bottom"/>
-            <w:hideMark/>
-          </w:tcPr>
-          <w:p>
-            <w:pPr>
-              <w:spacing w:after="0" w:line="240" w:lineRule="auto"/>
-              <w:jc w:val="right"/>
-              <w:rPr>
-                <w:rFonts w:ascii="Calibri" w:eastAsia="Times New Roman" w:hAnsi="Calibri" w:cs="Times New Roman"/>
-                <w:color w:val="000000"/>
-                <w:lang w:eastAsia="pl-PL"/>
-              </w:rPr>
-            </w:pPr>
-            <w:r>
-              <w:rPr>
-                <w:rFonts w:ascii="Calibri" w:eastAsia="Times New Roman" w:hAnsi="Calibri" w:cs="Times New Roman"/>
-                <w:color w:val="000000"/>
-                <w:lang w:eastAsia="pl-PL"/>
-              </w:rPr>
-              <w:t>53,391 s</w:t>
-            </w:r>
-          </w:p>
-        </w:tc>
-        <w:tc>
-          <w:tcPr>
-            <w:tcW w:w="992" w:type="dxa"/>
+          </w:tcPr>
+          <w:p>
+            <w:pPr>
+              <w:spacing w:after="0" w:line="240" w:lineRule="auto"/>
+              <w:jc w:val="center"/>
+              <w:rPr>
+                <w:rFonts w:ascii="Calibri" w:eastAsia="Times New Roman" w:hAnsi="Calibri" w:cs="Times New Roman"/>
+                <w:color w:val="000000"/>
+                <w:lang w:eastAsia="pl-PL"/>
+              </w:rPr>
+            </w:pPr>
+            <w:proofErr w:type="spellStart"/>
+            <w:r>
+              <w:rPr>
+                <w:rFonts w:ascii="Calibri" w:eastAsia="Times New Roman" w:hAnsi="Calibri" w:cs="Times New Roman"/>
+                <w:color w:val="000000"/>
+                <w:lang w:eastAsia="pl-PL"/>
+              </w:rPr>
+              <w:t>gzip</w:t>
+            </w:r>
+            <w:proofErr w:type="spellEnd"/>
+          </w:p>
+        </w:tc>
+        <w:tc>
+          <w:tcPr>
+            <w:tcW w:w="862" w:type="dxa"/>
             <w:tcBorders>
               <w:top w:val="single" w:sz="4" w:space="0" w:color="C4D79B"/>
               <w:left w:val="nil"/>
@@ -1456,7 +1984,7 @@
         </w:tc>
         <w:tc>
           <w:tcPr>
-            <w:tcW w:w="1564" w:type="dxa"/>
+            <w:tcW w:w="1660" w:type="dxa"/>
             <w:tcBorders>
               <w:top w:val="single" w:sz="4" w:space="0" w:color="C4D79B"/>
               <w:left w:val="nil"/>
@@ -1530,7 +2058,7 @@
         </w:trPr>
         <w:tc>
           <w:tcPr>
-            <w:tcW w:w="988" w:type="dxa"/>
+            <w:tcW w:w="851" w:type="dxa"/>
             <w:tcBorders>
               <w:top w:val="single" w:sz="4" w:space="0" w:color="C4D79B"/>
               <w:left w:val="single" w:sz="4" w:space="0" w:color="C4D79B"/>
@@ -1563,7 +2091,84 @@
         </w:tc>
         <w:tc>
           <w:tcPr>
-            <w:tcW w:w="2232" w:type="dxa"/>
+            <w:tcW w:w="1458" w:type="dxa"/>
+            <w:tcBorders>
+              <w:top w:val="single" w:sz="4" w:space="0" w:color="C4D79B"/>
+              <w:left w:val="nil"/>
+              <w:bottom w:val="single" w:sz="4" w:space="0" w:color="C4D79B"/>
+              <w:right w:val="nil"/>
+            </w:tcBorders>
+            <w:shd w:val="clear" w:color="auto" w:fill="auto"/>
+            <w:noWrap/>
+            <w:vAlign w:val="bottom"/>
+            <w:hideMark/>
+          </w:tcPr>
+          <w:p>
+            <w:pPr>
+              <w:spacing w:after="0" w:line="240" w:lineRule="auto"/>
+              <w:rPr>
+                <w:rFonts w:ascii="Calibri" w:eastAsia="Times New Roman" w:hAnsi="Calibri" w:cs="Times New Roman"/>
+                <w:color w:val="000000"/>
+                <w:lang w:eastAsia="pl-PL"/>
+              </w:rPr>
+            </w:pPr>
+            <w:r>
+              <w:rPr>
+                <w:rFonts w:ascii="Calibri" w:eastAsia="Times New Roman" w:hAnsi="Calibri" w:cs="Times New Roman"/>
+                <w:color w:val="000000"/>
+                <w:lang w:eastAsia="pl-PL"/>
+              </w:rPr>
+              <w:t>Onet.pl</w:t>
+            </w:r>
+          </w:p>
+        </w:tc>
+        <w:tc>
+          <w:tcPr>
+            <w:tcW w:w="1377" w:type="dxa"/>
+            <w:tcBorders>
+              <w:top w:val="single" w:sz="4" w:space="0" w:color="C4D79B"/>
+              <w:left w:val="nil"/>
+              <w:bottom w:val="single" w:sz="4" w:space="0" w:color="C4D79B"/>
+              <w:right w:val="nil"/>
+            </w:tcBorders>
+            <w:shd w:val="clear" w:color="auto" w:fill="auto"/>
+            <w:noWrap/>
+            <w:vAlign w:val="bottom"/>
+            <w:hideMark/>
+          </w:tcPr>
+          <w:p>
+            <w:pPr>
+              <w:spacing w:after="0" w:line="240" w:lineRule="auto"/>
+              <w:jc w:val="right"/>
+              <w:rPr>
+                <w:rFonts w:ascii="Calibri" w:eastAsia="Times New Roman" w:hAnsi="Calibri" w:cs="Times New Roman"/>
+                <w:color w:val="000000"/>
+                <w:lang w:eastAsia="pl-PL"/>
+              </w:rPr>
+            </w:pPr>
+            <w:r>
+              <w:rPr>
+                <w:rFonts w:ascii="Calibri" w:eastAsia="Times New Roman" w:hAnsi="Calibri" w:cs="Times New Roman"/>
+                <w:color w:val="000000"/>
+                <w:lang w:eastAsia="pl-PL"/>
+              </w:rPr>
+              <w:t xml:space="preserve">375,461 </w:t>
+            </w:r>
+            <w:proofErr w:type="spellStart"/>
+            <w:r>
+              <w:rPr>
+                <w:rFonts w:ascii="Calibri" w:eastAsia="Times New Roman" w:hAnsi="Calibri" w:cs="Times New Roman"/>
+                <w:color w:val="000000"/>
+                <w:lang w:eastAsia="pl-PL"/>
+              </w:rPr>
+              <w:t>kb</w:t>
+            </w:r>
+            <w:proofErr w:type="spellEnd"/>
+          </w:p>
+        </w:tc>
+        <w:tc>
+          <w:tcPr>
+            <w:tcW w:w="1210" w:type="dxa"/>
             <w:gridSpan w:val="2"/>
             <w:tcBorders>
               <w:top w:val="single" w:sz="4" w:space="0" w:color="C4D79B"/>
@@ -1579,25 +2184,90 @@
           <w:p>
             <w:pPr>
               <w:spacing w:after="0" w:line="240" w:lineRule="auto"/>
-              <w:rPr>
-                <w:rFonts w:ascii="Calibri" w:eastAsia="Times New Roman" w:hAnsi="Calibri" w:cs="Times New Roman"/>
-                <w:color w:val="000000"/>
-                <w:lang w:eastAsia="pl-PL"/>
-              </w:rPr>
-            </w:pPr>
-            <w:r>
-              <w:rPr>
-                <w:rFonts w:ascii="Calibri" w:eastAsia="Times New Roman" w:hAnsi="Calibri" w:cs="Times New Roman"/>
-                <w:color w:val="000000"/>
-                <w:lang w:eastAsia="pl-PL"/>
-              </w:rPr>
-              <w:t>Onet.pl</w:t>
-            </w:r>
-          </w:p>
-        </w:tc>
-        <w:tc>
-          <w:tcPr>
-            <w:tcW w:w="1311" w:type="dxa"/>
+              <w:jc w:val="right"/>
+              <w:rPr>
+                <w:rFonts w:ascii="Calibri" w:eastAsia="Times New Roman" w:hAnsi="Calibri" w:cs="Times New Roman"/>
+                <w:color w:val="000000"/>
+                <w:lang w:eastAsia="pl-PL"/>
+              </w:rPr>
+            </w:pPr>
+            <w:r>
+              <w:rPr>
+                <w:rFonts w:ascii="Calibri" w:eastAsia="Times New Roman" w:hAnsi="Calibri" w:cs="Times New Roman"/>
+                <w:color w:val="000000"/>
+                <w:lang w:eastAsia="pl-PL"/>
+              </w:rPr>
+              <w:t>13,339 s</w:t>
+            </w:r>
+          </w:p>
+        </w:tc>
+        <w:tc>
+          <w:tcPr>
+            <w:tcW w:w="966" w:type="dxa"/>
+            <w:tcBorders>
+              <w:top w:val="single" w:sz="4" w:space="0" w:color="C4D79B"/>
+              <w:left w:val="nil"/>
+              <w:bottom w:val="single" w:sz="4" w:space="0" w:color="C4D79B"/>
+              <w:right w:val="nil"/>
+            </w:tcBorders>
+          </w:tcPr>
+          <w:p>
+            <w:pPr>
+              <w:spacing w:after="0" w:line="240" w:lineRule="auto"/>
+              <w:jc w:val="center"/>
+              <w:rPr>
+                <w:rFonts w:ascii="Calibri" w:eastAsia="Times New Roman" w:hAnsi="Calibri" w:cs="Times New Roman"/>
+                <w:color w:val="000000"/>
+                <w:lang w:eastAsia="pl-PL"/>
+              </w:rPr>
+            </w:pPr>
+            <w:proofErr w:type="spellStart"/>
+            <w:r>
+              <w:rPr>
+                <w:rFonts w:ascii="Calibri" w:eastAsia="Times New Roman" w:hAnsi="Calibri" w:cs="Times New Roman"/>
+                <w:color w:val="000000"/>
+                <w:lang w:eastAsia="pl-PL"/>
+              </w:rPr>
+              <w:t>nginx</w:t>
+            </w:r>
+            <w:proofErr w:type="spellEnd"/>
+          </w:p>
+        </w:tc>
+        <w:tc>
+          <w:tcPr>
+            <w:tcW w:w="1048" w:type="dxa"/>
+            <w:tcBorders>
+              <w:top w:val="single" w:sz="4" w:space="0" w:color="C4D79B"/>
+              <w:left w:val="nil"/>
+              <w:bottom w:val="single" w:sz="4" w:space="0" w:color="C4D79B"/>
+              <w:right w:val="nil"/>
+            </w:tcBorders>
+          </w:tcPr>
+          <w:p>
+            <w:pPr>
+              <w:spacing w:after="0" w:line="240" w:lineRule="auto"/>
+              <w:jc w:val="center"/>
+              <w:rPr>
+                <w:rFonts w:ascii="Calibri" w:eastAsia="Times New Roman" w:hAnsi="Calibri" w:cs="Times New Roman"/>
+                <w:color w:val="000000"/>
+                <w:lang w:eastAsia="pl-PL"/>
+              </w:rPr>
+            </w:pPr>
+            <w:proofErr w:type="spellStart"/>
+            <w:r>
+              <w:rPr>
+                <w:rFonts w:ascii="Calibri" w:eastAsia="Times New Roman" w:hAnsi="Calibri" w:cs="Times New Roman"/>
+                <w:color w:val="000000"/>
+                <w:lang w:eastAsia="pl-PL"/>
+              </w:rPr>
+              <w:t>gzip</w:t>
+            </w:r>
+            <w:proofErr w:type="spellEnd"/>
+          </w:p>
+        </w:tc>
+        <w:tc>
+          <w:tcPr>
+            <w:tcW w:w="862" w:type="dxa"/>
             <w:tcBorders>
               <w:top w:val="single" w:sz="4" w:space="0" w:color="C4D79B"/>
               <w:left w:val="nil"/>
@@ -1625,81 +2295,13 @@
                 <w:color w:val="000000"/>
                 <w:lang w:eastAsia="pl-PL"/>
               </w:rPr>
-              <w:t>375,461 kb</w:t>
-            </w:r>
-          </w:p>
-        </w:tc>
-        <w:tc>
-          <w:tcPr>
-            <w:tcW w:w="1276" w:type="dxa"/>
-            <w:tcBorders>
-              <w:top w:val="single" w:sz="4" w:space="0" w:color="C4D79B"/>
-              <w:left w:val="nil"/>
-              <w:bottom w:val="single" w:sz="4" w:space="0" w:color="C4D79B"/>
-              <w:right w:val="nil"/>
-            </w:tcBorders>
-            <w:shd w:val="clear" w:color="auto" w:fill="auto"/>
-            <w:noWrap/>
-            <w:vAlign w:val="bottom"/>
-            <w:hideMark/>
-          </w:tcPr>
-          <w:p>
-            <w:pPr>
-              <w:spacing w:after="0" w:line="240" w:lineRule="auto"/>
-              <w:jc w:val="right"/>
-              <w:rPr>
-                <w:rFonts w:ascii="Calibri" w:eastAsia="Times New Roman" w:hAnsi="Calibri" w:cs="Times New Roman"/>
-                <w:color w:val="000000"/>
-                <w:lang w:eastAsia="pl-PL"/>
-              </w:rPr>
-            </w:pPr>
-            <w:r>
-              <w:rPr>
-                <w:rFonts w:ascii="Calibri" w:eastAsia="Times New Roman" w:hAnsi="Calibri" w:cs="Times New Roman"/>
-                <w:color w:val="000000"/>
-                <w:lang w:eastAsia="pl-PL"/>
-              </w:rPr>
-              <w:t>13,339 s</w:t>
-            </w:r>
-          </w:p>
-        </w:tc>
-        <w:tc>
-          <w:tcPr>
-            <w:tcW w:w="992" w:type="dxa"/>
-            <w:tcBorders>
-              <w:top w:val="single" w:sz="4" w:space="0" w:color="C4D79B"/>
-              <w:left w:val="nil"/>
-              <w:bottom w:val="single" w:sz="4" w:space="0" w:color="C4D79B"/>
-              <w:right w:val="nil"/>
-            </w:tcBorders>
-            <w:shd w:val="clear" w:color="auto" w:fill="auto"/>
-            <w:noWrap/>
-            <w:vAlign w:val="bottom"/>
-            <w:hideMark/>
-          </w:tcPr>
-          <w:p>
-            <w:pPr>
-              <w:spacing w:after="0" w:line="240" w:lineRule="auto"/>
-              <w:jc w:val="right"/>
-              <w:rPr>
-                <w:rFonts w:ascii="Calibri" w:eastAsia="Times New Roman" w:hAnsi="Calibri" w:cs="Times New Roman"/>
-                <w:color w:val="000000"/>
-                <w:lang w:eastAsia="pl-PL"/>
-              </w:rPr>
-            </w:pPr>
-            <w:r>
-              <w:rPr>
-                <w:rFonts w:ascii="Calibri" w:eastAsia="Times New Roman" w:hAnsi="Calibri" w:cs="Times New Roman"/>
-                <w:color w:val="000000"/>
-                <w:lang w:eastAsia="pl-PL"/>
-              </w:rPr>
               <w:t>16</w:t>
             </w:r>
           </w:p>
         </w:tc>
         <w:tc>
           <w:tcPr>
-            <w:tcW w:w="1564" w:type="dxa"/>
+            <w:tcW w:w="1660" w:type="dxa"/>
             <w:tcBorders>
               <w:top w:val="single" w:sz="4" w:space="0" w:color="C4D79B"/>
               <w:left w:val="nil"/>
@@ -1773,7 +2375,7 @@
         </w:trPr>
         <w:tc>
           <w:tcPr>
-            <w:tcW w:w="988" w:type="dxa"/>
+            <w:tcW w:w="851" w:type="dxa"/>
             <w:tcBorders>
               <w:top w:val="single" w:sz="4" w:space="0" w:color="C4D79B"/>
               <w:left w:val="single" w:sz="4" w:space="0" w:color="C4D79B"/>
@@ -1806,7 +2408,84 @@
         </w:tc>
         <w:tc>
           <w:tcPr>
-            <w:tcW w:w="2232" w:type="dxa"/>
+            <w:tcW w:w="1458" w:type="dxa"/>
+            <w:tcBorders>
+              <w:top w:val="single" w:sz="4" w:space="0" w:color="C4D79B"/>
+              <w:left w:val="nil"/>
+              <w:bottom w:val="single" w:sz="4" w:space="0" w:color="C4D79B"/>
+              <w:right w:val="nil"/>
+            </w:tcBorders>
+            <w:shd w:val="clear" w:color="EBF1DE" w:fill="EBF1DE"/>
+            <w:noWrap/>
+            <w:vAlign w:val="bottom"/>
+            <w:hideMark/>
+          </w:tcPr>
+          <w:p>
+            <w:pPr>
+              <w:spacing w:after="0" w:line="240" w:lineRule="auto"/>
+              <w:rPr>
+                <w:rFonts w:ascii="Calibri" w:eastAsia="Times New Roman" w:hAnsi="Calibri" w:cs="Times New Roman"/>
+                <w:color w:val="000000"/>
+                <w:lang w:eastAsia="pl-PL"/>
+              </w:rPr>
+            </w:pPr>
+            <w:r>
+              <w:rPr>
+                <w:rFonts w:ascii="Calibri" w:eastAsia="Times New Roman" w:hAnsi="Calibri" w:cs="Times New Roman"/>
+                <w:color w:val="000000"/>
+                <w:lang w:eastAsia="pl-PL"/>
+              </w:rPr>
+              <w:t>Wp.pl</w:t>
+            </w:r>
+          </w:p>
+        </w:tc>
+        <w:tc>
+          <w:tcPr>
+            <w:tcW w:w="1377" w:type="dxa"/>
+            <w:tcBorders>
+              <w:top w:val="single" w:sz="4" w:space="0" w:color="C4D79B"/>
+              <w:left w:val="nil"/>
+              <w:bottom w:val="single" w:sz="4" w:space="0" w:color="C4D79B"/>
+              <w:right w:val="nil"/>
+            </w:tcBorders>
+            <w:shd w:val="clear" w:color="EBF1DE" w:fill="EBF1DE"/>
+            <w:noWrap/>
+            <w:vAlign w:val="bottom"/>
+            <w:hideMark/>
+          </w:tcPr>
+          <w:p>
+            <w:pPr>
+              <w:spacing w:after="0" w:line="240" w:lineRule="auto"/>
+              <w:jc w:val="right"/>
+              <w:rPr>
+                <w:rFonts w:ascii="Calibri" w:eastAsia="Times New Roman" w:hAnsi="Calibri" w:cs="Times New Roman"/>
+                <w:color w:val="000000"/>
+                <w:lang w:eastAsia="pl-PL"/>
+              </w:rPr>
+            </w:pPr>
+            <w:r>
+              <w:rPr>
+                <w:rFonts w:ascii="Calibri" w:eastAsia="Times New Roman" w:hAnsi="Calibri" w:cs="Times New Roman"/>
+                <w:color w:val="000000"/>
+                <w:lang w:eastAsia="pl-PL"/>
+              </w:rPr>
+              <w:t xml:space="preserve">4666,367 </w:t>
+            </w:r>
+            <w:proofErr w:type="spellStart"/>
+            <w:r>
+              <w:rPr>
+                <w:rFonts w:ascii="Calibri" w:eastAsia="Times New Roman" w:hAnsi="Calibri" w:cs="Times New Roman"/>
+                <w:color w:val="000000"/>
+                <w:lang w:eastAsia="pl-PL"/>
+              </w:rPr>
+              <w:t>kb</w:t>
+            </w:r>
+            <w:proofErr w:type="spellEnd"/>
+          </w:p>
+        </w:tc>
+        <w:tc>
+          <w:tcPr>
+            <w:tcW w:w="1210" w:type="dxa"/>
             <w:gridSpan w:val="2"/>
             <w:tcBorders>
               <w:top w:val="single" w:sz="4" w:space="0" w:color="C4D79B"/>
@@ -1822,25 +2501,26 @@
           <w:p>
             <w:pPr>
               <w:spacing w:after="0" w:line="240" w:lineRule="auto"/>
-              <w:rPr>
-                <w:rFonts w:ascii="Calibri" w:eastAsia="Times New Roman" w:hAnsi="Calibri" w:cs="Times New Roman"/>
-                <w:color w:val="000000"/>
-                <w:lang w:eastAsia="pl-PL"/>
-              </w:rPr>
-            </w:pPr>
-            <w:r>
-              <w:rPr>
-                <w:rFonts w:ascii="Calibri" w:eastAsia="Times New Roman" w:hAnsi="Calibri" w:cs="Times New Roman"/>
-                <w:color w:val="000000"/>
-                <w:lang w:eastAsia="pl-PL"/>
-              </w:rPr>
-              <w:t>Wp.pl</w:t>
-            </w:r>
-          </w:p>
-        </w:tc>
-        <w:tc>
-          <w:tcPr>
-            <w:tcW w:w="1311" w:type="dxa"/>
+              <w:jc w:val="right"/>
+              <w:rPr>
+                <w:rFonts w:ascii="Calibri" w:eastAsia="Times New Roman" w:hAnsi="Calibri" w:cs="Times New Roman"/>
+                <w:color w:val="000000"/>
+                <w:lang w:eastAsia="pl-PL"/>
+              </w:rPr>
+            </w:pPr>
+            <w:r>
+              <w:rPr>
+                <w:rFonts w:ascii="Calibri" w:eastAsia="Times New Roman" w:hAnsi="Calibri" w:cs="Times New Roman"/>
+                <w:color w:val="000000"/>
+                <w:lang w:eastAsia="pl-PL"/>
+              </w:rPr>
+              <w:t>697,283 s</w:t>
+            </w:r>
+          </w:p>
+        </w:tc>
+        <w:tc>
+          <w:tcPr>
+            <w:tcW w:w="966" w:type="dxa"/>
             <w:tcBorders>
               <w:top w:val="single" w:sz="4" w:space="0" w:color="C4D79B"/>
               <w:left w:val="nil"/>
@@ -1848,33 +2528,32 @@
               <w:right w:val="nil"/>
             </w:tcBorders>
             <w:shd w:val="clear" w:color="EBF1DE" w:fill="EBF1DE"/>
-            <w:noWrap/>
-            <w:vAlign w:val="bottom"/>
-            <w:hideMark/>
-          </w:tcPr>
-          <w:p>
-            <w:pPr>
-              <w:spacing w:after="0" w:line="240" w:lineRule="auto"/>
-              <w:jc w:val="right"/>
-              <w:rPr>
-                <w:rFonts w:ascii="Calibri" w:eastAsia="Times New Roman" w:hAnsi="Calibri" w:cs="Times New Roman"/>
-                <w:color w:val="000000"/>
-                <w:lang w:eastAsia="pl-PL"/>
-              </w:rPr>
-            </w:pPr>
-            <w:r>
-              <w:rPr>
-                <w:rFonts w:ascii="Calibri" w:eastAsia="Times New Roman" w:hAnsi="Calibri" w:cs="Times New Roman"/>
-                <w:color w:val="000000"/>
-                <w:lang w:eastAsia="pl-PL"/>
-              </w:rPr>
-              <w:t>4666,367 kb</w:t>
-            </w:r>
-          </w:p>
-        </w:tc>
-        <w:tc>
-          <w:tcPr>
-            <w:tcW w:w="1276" w:type="dxa"/>
+          </w:tcPr>
+          <w:p>
+            <w:pPr>
+              <w:spacing w:after="0" w:line="240" w:lineRule="auto"/>
+              <w:jc w:val="center"/>
+              <w:rPr>
+                <w:rFonts w:ascii="Calibri" w:eastAsia="Times New Roman" w:hAnsi="Calibri" w:cs="Times New Roman"/>
+                <w:color w:val="000000"/>
+                <w:lang w:eastAsia="pl-PL"/>
+              </w:rPr>
+            </w:pPr>
+            <w:proofErr w:type="spellStart"/>
+            <w:r>
+              <w:rPr>
+                <w:rFonts w:ascii="Calibri" w:eastAsia="Times New Roman" w:hAnsi="Calibri" w:cs="Times New Roman"/>
+                <w:color w:val="000000"/>
+                <w:lang w:eastAsia="pl-PL"/>
+              </w:rPr>
+              <w:t>aris</w:t>
+            </w:r>
+            <w:proofErr w:type="spellEnd"/>
+          </w:p>
+        </w:tc>
+        <w:tc>
+          <w:tcPr>
+            <w:tcW w:w="1048" w:type="dxa"/>
             <w:tcBorders>
               <w:top w:val="single" w:sz="4" w:space="0" w:color="C4D79B"/>
               <w:left w:val="nil"/>
@@ -1882,33 +2561,32 @@
               <w:right w:val="nil"/>
             </w:tcBorders>
             <w:shd w:val="clear" w:color="EBF1DE" w:fill="EBF1DE"/>
-            <w:noWrap/>
-            <w:vAlign w:val="bottom"/>
-            <w:hideMark/>
-          </w:tcPr>
-          <w:p>
-            <w:pPr>
-              <w:spacing w:after="0" w:line="240" w:lineRule="auto"/>
-              <w:jc w:val="right"/>
-              <w:rPr>
-                <w:rFonts w:ascii="Calibri" w:eastAsia="Times New Roman" w:hAnsi="Calibri" w:cs="Times New Roman"/>
-                <w:color w:val="000000"/>
-                <w:lang w:eastAsia="pl-PL"/>
-              </w:rPr>
-            </w:pPr>
-            <w:r>
-              <w:rPr>
-                <w:rFonts w:ascii="Calibri" w:eastAsia="Times New Roman" w:hAnsi="Calibri" w:cs="Times New Roman"/>
-                <w:color w:val="000000"/>
-                <w:lang w:eastAsia="pl-PL"/>
-              </w:rPr>
-              <w:t>697,283 s</w:t>
-            </w:r>
-          </w:p>
-        </w:tc>
-        <w:tc>
-          <w:tcPr>
-            <w:tcW w:w="992" w:type="dxa"/>
+          </w:tcPr>
+          <w:p>
+            <w:pPr>
+              <w:spacing w:after="0" w:line="240" w:lineRule="auto"/>
+              <w:jc w:val="center"/>
+              <w:rPr>
+                <w:rFonts w:ascii="Calibri" w:eastAsia="Times New Roman" w:hAnsi="Calibri" w:cs="Times New Roman"/>
+                <w:color w:val="000000"/>
+                <w:lang w:eastAsia="pl-PL"/>
+              </w:rPr>
+            </w:pPr>
+            <w:proofErr w:type="spellStart"/>
+            <w:r>
+              <w:rPr>
+                <w:rFonts w:ascii="Calibri" w:eastAsia="Times New Roman" w:hAnsi="Calibri" w:cs="Times New Roman"/>
+                <w:color w:val="000000"/>
+                <w:lang w:eastAsia="pl-PL"/>
+              </w:rPr>
+              <w:t>gzip</w:t>
+            </w:r>
+            <w:proofErr w:type="spellEnd"/>
+          </w:p>
+        </w:tc>
+        <w:tc>
+          <w:tcPr>
+            <w:tcW w:w="862" w:type="dxa"/>
             <w:tcBorders>
               <w:top w:val="single" w:sz="4" w:space="0" w:color="C4D79B"/>
               <w:left w:val="nil"/>
@@ -1942,7 +2620,7 @@
         </w:tc>
         <w:tc>
           <w:tcPr>
-            <w:tcW w:w="1564" w:type="dxa"/>
+            <w:tcW w:w="1660" w:type="dxa"/>
             <w:tcBorders>
               <w:top w:val="single" w:sz="4" w:space="0" w:color="C4D79B"/>
               <w:left w:val="nil"/>
@@ -2016,7 +2694,7 @@
         </w:trPr>
         <w:tc>
           <w:tcPr>
-            <w:tcW w:w="988" w:type="dxa"/>
+            <w:tcW w:w="851" w:type="dxa"/>
             <w:tcBorders>
               <w:top w:val="single" w:sz="4" w:space="0" w:color="C4D79B"/>
               <w:left w:val="single" w:sz="4" w:space="0" w:color="C4D79B"/>
@@ -2049,7 +2727,84 @@
         </w:tc>
         <w:tc>
           <w:tcPr>
-            <w:tcW w:w="2232" w:type="dxa"/>
+            <w:tcW w:w="1458" w:type="dxa"/>
+            <w:tcBorders>
+              <w:top w:val="single" w:sz="4" w:space="0" w:color="C4D79B"/>
+              <w:left w:val="nil"/>
+              <w:bottom w:val="single" w:sz="4" w:space="0" w:color="C4D79B"/>
+              <w:right w:val="nil"/>
+            </w:tcBorders>
+            <w:shd w:val="clear" w:color="auto" w:fill="auto"/>
+            <w:noWrap/>
+            <w:vAlign w:val="bottom"/>
+            <w:hideMark/>
+          </w:tcPr>
+          <w:p>
+            <w:pPr>
+              <w:spacing w:after="0" w:line="240" w:lineRule="auto"/>
+              <w:rPr>
+                <w:rFonts w:ascii="Calibri" w:eastAsia="Times New Roman" w:hAnsi="Calibri" w:cs="Times New Roman"/>
+                <w:color w:val="000000"/>
+                <w:lang w:eastAsia="pl-PL"/>
+              </w:rPr>
+            </w:pPr>
+            <w:r>
+              <w:rPr>
+                <w:rFonts w:ascii="Calibri" w:eastAsia="Times New Roman" w:hAnsi="Calibri" w:cs="Times New Roman"/>
+                <w:color w:val="000000"/>
+                <w:lang w:eastAsia="pl-PL"/>
+              </w:rPr>
+              <w:t>Gazeta.pl</w:t>
+            </w:r>
+          </w:p>
+        </w:tc>
+        <w:tc>
+          <w:tcPr>
+            <w:tcW w:w="1377" w:type="dxa"/>
+            <w:tcBorders>
+              <w:top w:val="single" w:sz="4" w:space="0" w:color="C4D79B"/>
+              <w:left w:val="nil"/>
+              <w:bottom w:val="single" w:sz="4" w:space="0" w:color="C4D79B"/>
+              <w:right w:val="nil"/>
+            </w:tcBorders>
+            <w:shd w:val="clear" w:color="auto" w:fill="auto"/>
+            <w:noWrap/>
+            <w:vAlign w:val="bottom"/>
+            <w:hideMark/>
+          </w:tcPr>
+          <w:p>
+            <w:pPr>
+              <w:spacing w:after="0" w:line="240" w:lineRule="auto"/>
+              <w:jc w:val="right"/>
+              <w:rPr>
+                <w:rFonts w:ascii="Calibri" w:eastAsia="Times New Roman" w:hAnsi="Calibri" w:cs="Times New Roman"/>
+                <w:color w:val="000000"/>
+                <w:lang w:eastAsia="pl-PL"/>
+              </w:rPr>
+            </w:pPr>
+            <w:r>
+              <w:rPr>
+                <w:rFonts w:ascii="Calibri" w:eastAsia="Times New Roman" w:hAnsi="Calibri" w:cs="Times New Roman"/>
+                <w:color w:val="000000"/>
+                <w:lang w:eastAsia="pl-PL"/>
+              </w:rPr>
+              <w:t xml:space="preserve">2949,219 </w:t>
+            </w:r>
+            <w:proofErr w:type="spellStart"/>
+            <w:r>
+              <w:rPr>
+                <w:rFonts w:ascii="Calibri" w:eastAsia="Times New Roman" w:hAnsi="Calibri" w:cs="Times New Roman"/>
+                <w:color w:val="000000"/>
+                <w:lang w:eastAsia="pl-PL"/>
+              </w:rPr>
+              <w:t>kb</w:t>
+            </w:r>
+            <w:proofErr w:type="spellEnd"/>
+          </w:p>
+        </w:tc>
+        <w:tc>
+          <w:tcPr>
+            <w:tcW w:w="1210" w:type="dxa"/>
             <w:gridSpan w:val="2"/>
             <w:tcBorders>
               <w:top w:val="single" w:sz="4" w:space="0" w:color="C4D79B"/>
@@ -2065,25 +2820,80 @@
           <w:p>
             <w:pPr>
               <w:spacing w:after="0" w:line="240" w:lineRule="auto"/>
-              <w:rPr>
-                <w:rFonts w:ascii="Calibri" w:eastAsia="Times New Roman" w:hAnsi="Calibri" w:cs="Times New Roman"/>
-                <w:color w:val="000000"/>
-                <w:lang w:eastAsia="pl-PL"/>
-              </w:rPr>
-            </w:pPr>
-            <w:r>
-              <w:rPr>
-                <w:rFonts w:ascii="Calibri" w:eastAsia="Times New Roman" w:hAnsi="Calibri" w:cs="Times New Roman"/>
-                <w:color w:val="000000"/>
-                <w:lang w:eastAsia="pl-PL"/>
-              </w:rPr>
-              <w:t>Gazeta.pl</w:t>
-            </w:r>
-          </w:p>
-        </w:tc>
-        <w:tc>
-          <w:tcPr>
-            <w:tcW w:w="1311" w:type="dxa"/>
+              <w:jc w:val="right"/>
+              <w:rPr>
+                <w:rFonts w:ascii="Calibri" w:eastAsia="Times New Roman" w:hAnsi="Calibri" w:cs="Times New Roman"/>
+                <w:color w:val="000000"/>
+                <w:lang w:eastAsia="pl-PL"/>
+              </w:rPr>
+            </w:pPr>
+            <w:r>
+              <w:rPr>
+                <w:rFonts w:ascii="Calibri" w:eastAsia="Times New Roman" w:hAnsi="Calibri" w:cs="Times New Roman"/>
+                <w:color w:val="000000"/>
+                <w:lang w:eastAsia="pl-PL"/>
+              </w:rPr>
+              <w:t>196,772 s</w:t>
+            </w:r>
+          </w:p>
+        </w:tc>
+        <w:tc>
+          <w:tcPr>
+            <w:tcW w:w="966" w:type="dxa"/>
+            <w:tcBorders>
+              <w:top w:val="single" w:sz="4" w:space="0" w:color="C4D79B"/>
+              <w:left w:val="nil"/>
+              <w:bottom w:val="single" w:sz="4" w:space="0" w:color="C4D79B"/>
+              <w:right w:val="nil"/>
+            </w:tcBorders>
+          </w:tcPr>
+          <w:p>
+            <w:pPr>
+              <w:spacing w:after="0" w:line="240" w:lineRule="auto"/>
+              <w:jc w:val="center"/>
+              <w:rPr>
+                <w:rFonts w:ascii="Calibri" w:eastAsia="Times New Roman" w:hAnsi="Calibri" w:cs="Times New Roman"/>
+                <w:color w:val="000000"/>
+                <w:lang w:eastAsia="pl-PL"/>
+              </w:rPr>
+            </w:pPr>
+            <w:proofErr w:type="spellStart"/>
+            <w:r>
+              <w:rPr>
+                <w:rFonts w:ascii="Calibri" w:eastAsia="Times New Roman" w:hAnsi="Calibri" w:cs="Times New Roman"/>
+                <w:color w:val="000000"/>
+                <w:lang w:eastAsia="pl-PL"/>
+              </w:rPr>
+              <w:t>apache</w:t>
+            </w:r>
+            <w:proofErr w:type="spellEnd"/>
+          </w:p>
+        </w:tc>
+        <w:tc>
+          <w:tcPr>
+            <w:tcW w:w="1048" w:type="dxa"/>
+            <w:tcBorders>
+              <w:top w:val="single" w:sz="4" w:space="0" w:color="C4D79B"/>
+              <w:left w:val="nil"/>
+              <w:bottom w:val="single" w:sz="4" w:space="0" w:color="C4D79B"/>
+              <w:right w:val="nil"/>
+            </w:tcBorders>
+          </w:tcPr>
+          <w:p>
+            <w:pPr>
+              <w:spacing w:after="0" w:line="240" w:lineRule="auto"/>
+              <w:jc w:val="center"/>
+              <w:rPr>
+                <w:rFonts w:ascii="Calibri" w:eastAsia="Times New Roman" w:hAnsi="Calibri" w:cs="Times New Roman"/>
+                <w:color w:val="000000"/>
+                <w:lang w:eastAsia="pl-PL"/>
+              </w:rPr>
+            </w:pPr>
+          </w:p>
+        </w:tc>
+        <w:tc>
+          <w:tcPr>
+            <w:tcW w:w="862" w:type="dxa"/>
             <w:tcBorders>
               <w:top w:val="single" w:sz="4" w:space="0" w:color="C4D79B"/>
               <w:left w:val="nil"/>
@@ -2111,81 +2921,13 @@
                 <w:color w:val="000000"/>
                 <w:lang w:eastAsia="pl-PL"/>
               </w:rPr>
-              <w:t>2949,219 kb</w:t>
-            </w:r>
-          </w:p>
-        </w:tc>
-        <w:tc>
-          <w:tcPr>
-            <w:tcW w:w="1276" w:type="dxa"/>
-            <w:tcBorders>
-              <w:top w:val="single" w:sz="4" w:space="0" w:color="C4D79B"/>
-              <w:left w:val="nil"/>
-              <w:bottom w:val="single" w:sz="4" w:space="0" w:color="C4D79B"/>
-              <w:right w:val="nil"/>
-            </w:tcBorders>
-            <w:shd w:val="clear" w:color="auto" w:fill="auto"/>
-            <w:noWrap/>
-            <w:vAlign w:val="bottom"/>
-            <w:hideMark/>
-          </w:tcPr>
-          <w:p>
-            <w:pPr>
-              <w:spacing w:after="0" w:line="240" w:lineRule="auto"/>
-              <w:jc w:val="right"/>
-              <w:rPr>
-                <w:rFonts w:ascii="Calibri" w:eastAsia="Times New Roman" w:hAnsi="Calibri" w:cs="Times New Roman"/>
-                <w:color w:val="000000"/>
-                <w:lang w:eastAsia="pl-PL"/>
-              </w:rPr>
-            </w:pPr>
-            <w:r>
-              <w:rPr>
-                <w:rFonts w:ascii="Calibri" w:eastAsia="Times New Roman" w:hAnsi="Calibri" w:cs="Times New Roman"/>
-                <w:color w:val="000000"/>
-                <w:lang w:eastAsia="pl-PL"/>
-              </w:rPr>
-              <w:t>196,772 s</w:t>
-            </w:r>
-          </w:p>
-        </w:tc>
-        <w:tc>
-          <w:tcPr>
-            <w:tcW w:w="992" w:type="dxa"/>
-            <w:tcBorders>
-              <w:top w:val="single" w:sz="4" w:space="0" w:color="C4D79B"/>
-              <w:left w:val="nil"/>
-              <w:bottom w:val="single" w:sz="4" w:space="0" w:color="C4D79B"/>
-              <w:right w:val="nil"/>
-            </w:tcBorders>
-            <w:shd w:val="clear" w:color="auto" w:fill="auto"/>
-            <w:noWrap/>
-            <w:vAlign w:val="bottom"/>
-            <w:hideMark/>
-          </w:tcPr>
-          <w:p>
-            <w:pPr>
-              <w:spacing w:after="0" w:line="240" w:lineRule="auto"/>
-              <w:jc w:val="right"/>
-              <w:rPr>
-                <w:rFonts w:ascii="Calibri" w:eastAsia="Times New Roman" w:hAnsi="Calibri" w:cs="Times New Roman"/>
-                <w:color w:val="000000"/>
-                <w:lang w:eastAsia="pl-PL"/>
-              </w:rPr>
-            </w:pPr>
-            <w:r>
-              <w:rPr>
-                <w:rFonts w:ascii="Calibri" w:eastAsia="Times New Roman" w:hAnsi="Calibri" w:cs="Times New Roman"/>
-                <w:color w:val="000000"/>
-                <w:lang w:eastAsia="pl-PL"/>
-              </w:rPr>
               <w:t>165</w:t>
             </w:r>
           </w:p>
         </w:tc>
         <w:tc>
           <w:tcPr>
-            <w:tcW w:w="1564" w:type="dxa"/>
+            <w:tcW w:w="1660" w:type="dxa"/>
             <w:tcBorders>
               <w:top w:val="single" w:sz="4" w:space="0" w:color="C4D79B"/>
               <w:left w:val="nil"/>
@@ -2259,7 +3001,7 @@
         </w:trPr>
         <w:tc>
           <w:tcPr>
-            <w:tcW w:w="988" w:type="dxa"/>
+            <w:tcW w:w="851" w:type="dxa"/>
             <w:tcBorders>
               <w:top w:val="single" w:sz="4" w:space="0" w:color="C4D79B"/>
               <w:left w:val="single" w:sz="4" w:space="0" w:color="C4D79B"/>
@@ -2292,7 +3034,84 @@
         </w:tc>
         <w:tc>
           <w:tcPr>
-            <w:tcW w:w="2232" w:type="dxa"/>
+            <w:tcW w:w="1458" w:type="dxa"/>
+            <w:tcBorders>
+              <w:top w:val="single" w:sz="4" w:space="0" w:color="C4D79B"/>
+              <w:left w:val="nil"/>
+              <w:bottom w:val="single" w:sz="4" w:space="0" w:color="C4D79B"/>
+              <w:right w:val="nil"/>
+            </w:tcBorders>
+            <w:shd w:val="clear" w:color="EBF1DE" w:fill="EBF1DE"/>
+            <w:noWrap/>
+            <w:vAlign w:val="bottom"/>
+            <w:hideMark/>
+          </w:tcPr>
+          <w:p>
+            <w:pPr>
+              <w:spacing w:after="0" w:line="240" w:lineRule="auto"/>
+              <w:rPr>
+                <w:rFonts w:ascii="Calibri" w:eastAsia="Times New Roman" w:hAnsi="Calibri" w:cs="Times New Roman"/>
+                <w:color w:val="000000"/>
+                <w:lang w:eastAsia="pl-PL"/>
+              </w:rPr>
+            </w:pPr>
+            <w:r>
+              <w:rPr>
+                <w:rFonts w:ascii="Calibri" w:eastAsia="Times New Roman" w:hAnsi="Calibri" w:cs="Times New Roman"/>
+                <w:color w:val="000000"/>
+                <w:lang w:eastAsia="pl-PL"/>
+              </w:rPr>
+              <w:t>Wikipedia.org</w:t>
+            </w:r>
+          </w:p>
+        </w:tc>
+        <w:tc>
+          <w:tcPr>
+            <w:tcW w:w="1377" w:type="dxa"/>
+            <w:tcBorders>
+              <w:top w:val="single" w:sz="4" w:space="0" w:color="C4D79B"/>
+              <w:left w:val="nil"/>
+              <w:bottom w:val="single" w:sz="4" w:space="0" w:color="C4D79B"/>
+              <w:right w:val="nil"/>
+            </w:tcBorders>
+            <w:shd w:val="clear" w:color="EBF1DE" w:fill="EBF1DE"/>
+            <w:noWrap/>
+            <w:vAlign w:val="bottom"/>
+            <w:hideMark/>
+          </w:tcPr>
+          <w:p>
+            <w:pPr>
+              <w:spacing w:after="0" w:line="240" w:lineRule="auto"/>
+              <w:jc w:val="right"/>
+              <w:rPr>
+                <w:rFonts w:ascii="Calibri" w:eastAsia="Times New Roman" w:hAnsi="Calibri" w:cs="Times New Roman"/>
+                <w:color w:val="000000"/>
+                <w:lang w:eastAsia="pl-PL"/>
+              </w:rPr>
+            </w:pPr>
+            <w:r>
+              <w:rPr>
+                <w:rFonts w:ascii="Calibri" w:eastAsia="Times New Roman" w:hAnsi="Calibri" w:cs="Times New Roman"/>
+                <w:color w:val="000000"/>
+                <w:lang w:eastAsia="pl-PL"/>
+              </w:rPr>
+              <w:t xml:space="preserve">96,060 </w:t>
+            </w:r>
+            <w:proofErr w:type="spellStart"/>
+            <w:r>
+              <w:rPr>
+                <w:rFonts w:ascii="Calibri" w:eastAsia="Times New Roman" w:hAnsi="Calibri" w:cs="Times New Roman"/>
+                <w:color w:val="000000"/>
+                <w:lang w:eastAsia="pl-PL"/>
+              </w:rPr>
+              <w:t>kb</w:t>
+            </w:r>
+            <w:proofErr w:type="spellEnd"/>
+          </w:p>
+        </w:tc>
+        <w:tc>
+          <w:tcPr>
+            <w:tcW w:w="1210" w:type="dxa"/>
             <w:gridSpan w:val="2"/>
             <w:tcBorders>
               <w:top w:val="single" w:sz="4" w:space="0" w:color="C4D79B"/>
@@ -2308,25 +3127,26 @@
           <w:p>
             <w:pPr>
               <w:spacing w:after="0" w:line="240" w:lineRule="auto"/>
-              <w:rPr>
-                <w:rFonts w:ascii="Calibri" w:eastAsia="Times New Roman" w:hAnsi="Calibri" w:cs="Times New Roman"/>
-                <w:color w:val="000000"/>
-                <w:lang w:eastAsia="pl-PL"/>
-              </w:rPr>
-            </w:pPr>
-            <w:r>
-              <w:rPr>
-                <w:rFonts w:ascii="Calibri" w:eastAsia="Times New Roman" w:hAnsi="Calibri" w:cs="Times New Roman"/>
-                <w:color w:val="000000"/>
-                <w:lang w:eastAsia="pl-PL"/>
-              </w:rPr>
-              <w:t>Wikipedia.org</w:t>
-            </w:r>
-          </w:p>
-        </w:tc>
-        <w:tc>
-          <w:tcPr>
-            <w:tcW w:w="1311" w:type="dxa"/>
+              <w:jc w:val="right"/>
+              <w:rPr>
+                <w:rFonts w:ascii="Calibri" w:eastAsia="Times New Roman" w:hAnsi="Calibri" w:cs="Times New Roman"/>
+                <w:color w:val="000000"/>
+                <w:lang w:eastAsia="pl-PL"/>
+              </w:rPr>
+            </w:pPr>
+            <w:r>
+              <w:rPr>
+                <w:rFonts w:ascii="Calibri" w:eastAsia="Times New Roman" w:hAnsi="Calibri" w:cs="Times New Roman"/>
+                <w:color w:val="000000"/>
+                <w:lang w:eastAsia="pl-PL"/>
+              </w:rPr>
+              <w:t>3,207 s</w:t>
+            </w:r>
+          </w:p>
+        </w:tc>
+        <w:tc>
+          <w:tcPr>
+            <w:tcW w:w="966" w:type="dxa"/>
             <w:tcBorders>
               <w:top w:val="single" w:sz="4" w:space="0" w:color="C4D79B"/>
               <w:left w:val="nil"/>
@@ -2334,33 +3154,32 @@
               <w:right w:val="nil"/>
             </w:tcBorders>
             <w:shd w:val="clear" w:color="EBF1DE" w:fill="EBF1DE"/>
-            <w:noWrap/>
-            <w:vAlign w:val="bottom"/>
-            <w:hideMark/>
-          </w:tcPr>
-          <w:p>
-            <w:pPr>
-              <w:spacing w:after="0" w:line="240" w:lineRule="auto"/>
-              <w:jc w:val="right"/>
-              <w:rPr>
-                <w:rFonts w:ascii="Calibri" w:eastAsia="Times New Roman" w:hAnsi="Calibri" w:cs="Times New Roman"/>
-                <w:color w:val="000000"/>
-                <w:lang w:eastAsia="pl-PL"/>
-              </w:rPr>
-            </w:pPr>
-            <w:r>
-              <w:rPr>
-                <w:rFonts w:ascii="Calibri" w:eastAsia="Times New Roman" w:hAnsi="Calibri" w:cs="Times New Roman"/>
-                <w:color w:val="000000"/>
-                <w:lang w:eastAsia="pl-PL"/>
-              </w:rPr>
-              <w:t>96,060 kb</w:t>
-            </w:r>
-          </w:p>
-        </w:tc>
-        <w:tc>
-          <w:tcPr>
-            <w:tcW w:w="1276" w:type="dxa"/>
+          </w:tcPr>
+          <w:p>
+            <w:pPr>
+              <w:spacing w:after="0" w:line="240" w:lineRule="auto"/>
+              <w:jc w:val="center"/>
+              <w:rPr>
+                <w:rFonts w:ascii="Calibri" w:eastAsia="Times New Roman" w:hAnsi="Calibri" w:cs="Times New Roman"/>
+                <w:color w:val="000000"/>
+                <w:lang w:eastAsia="pl-PL"/>
+              </w:rPr>
+            </w:pPr>
+            <w:proofErr w:type="spellStart"/>
+            <w:r>
+              <w:rPr>
+                <w:rFonts w:ascii="Calibri" w:eastAsia="Times New Roman" w:hAnsi="Calibri" w:cs="Times New Roman"/>
+                <w:color w:val="000000"/>
+                <w:lang w:eastAsia="pl-PL"/>
+              </w:rPr>
+              <w:t>apache</w:t>
+            </w:r>
+            <w:proofErr w:type="spellEnd"/>
+          </w:p>
+        </w:tc>
+        <w:tc>
+          <w:tcPr>
+            <w:tcW w:w="1048" w:type="dxa"/>
             <w:tcBorders>
               <w:top w:val="single" w:sz="4" w:space="0" w:color="C4D79B"/>
               <w:left w:val="nil"/>
@@ -2368,33 +3187,32 @@
               <w:right w:val="nil"/>
             </w:tcBorders>
             <w:shd w:val="clear" w:color="EBF1DE" w:fill="EBF1DE"/>
-            <w:noWrap/>
-            <w:vAlign w:val="bottom"/>
-            <w:hideMark/>
-          </w:tcPr>
-          <w:p>
-            <w:pPr>
-              <w:spacing w:after="0" w:line="240" w:lineRule="auto"/>
-              <w:jc w:val="right"/>
-              <w:rPr>
-                <w:rFonts w:ascii="Calibri" w:eastAsia="Times New Roman" w:hAnsi="Calibri" w:cs="Times New Roman"/>
-                <w:color w:val="000000"/>
-                <w:lang w:eastAsia="pl-PL"/>
-              </w:rPr>
-            </w:pPr>
-            <w:r>
-              <w:rPr>
-                <w:rFonts w:ascii="Calibri" w:eastAsia="Times New Roman" w:hAnsi="Calibri" w:cs="Times New Roman"/>
-                <w:color w:val="000000"/>
-                <w:lang w:eastAsia="pl-PL"/>
-              </w:rPr>
-              <w:t>3,207 s</w:t>
-            </w:r>
-          </w:p>
-        </w:tc>
-        <w:tc>
-          <w:tcPr>
-            <w:tcW w:w="992" w:type="dxa"/>
+          </w:tcPr>
+          <w:p>
+            <w:pPr>
+              <w:spacing w:after="0" w:line="240" w:lineRule="auto"/>
+              <w:jc w:val="center"/>
+              <w:rPr>
+                <w:rFonts w:ascii="Calibri" w:eastAsia="Times New Roman" w:hAnsi="Calibri" w:cs="Times New Roman"/>
+                <w:color w:val="000000"/>
+                <w:lang w:eastAsia="pl-PL"/>
+              </w:rPr>
+            </w:pPr>
+            <w:proofErr w:type="spellStart"/>
+            <w:r>
+              <w:rPr>
+                <w:rFonts w:ascii="Calibri" w:eastAsia="Times New Roman" w:hAnsi="Calibri" w:cs="Times New Roman"/>
+                <w:color w:val="000000"/>
+                <w:lang w:eastAsia="pl-PL"/>
+              </w:rPr>
+              <w:t>gzip</w:t>
+            </w:r>
+            <w:proofErr w:type="spellEnd"/>
+          </w:p>
+        </w:tc>
+        <w:tc>
+          <w:tcPr>
+            <w:tcW w:w="862" w:type="dxa"/>
             <w:tcBorders>
               <w:top w:val="single" w:sz="4" w:space="0" w:color="C4D79B"/>
               <w:left w:val="nil"/>
@@ -2428,7 +3246,7 @@
         </w:tc>
         <w:tc>
           <w:tcPr>
-            <w:tcW w:w="1564" w:type="dxa"/>
+            <w:tcW w:w="1660" w:type="dxa"/>
             <w:tcBorders>
               <w:top w:val="single" w:sz="4" w:space="0" w:color="C4D79B"/>
               <w:left w:val="nil"/>
@@ -2502,7 +3320,7 @@
         </w:trPr>
         <w:tc>
           <w:tcPr>
-            <w:tcW w:w="988" w:type="dxa"/>
+            <w:tcW w:w="851" w:type="dxa"/>
             <w:tcBorders>
               <w:top w:val="single" w:sz="4" w:space="0" w:color="C4D79B"/>
               <w:left w:val="single" w:sz="4" w:space="0" w:color="C4D79B"/>
@@ -2535,7 +3353,84 @@
         </w:tc>
         <w:tc>
           <w:tcPr>
-            <w:tcW w:w="2232" w:type="dxa"/>
+            <w:tcW w:w="1458" w:type="dxa"/>
+            <w:tcBorders>
+              <w:top w:val="single" w:sz="4" w:space="0" w:color="C4D79B"/>
+              <w:left w:val="nil"/>
+              <w:bottom w:val="single" w:sz="4" w:space="0" w:color="C4D79B"/>
+              <w:right w:val="nil"/>
+            </w:tcBorders>
+            <w:shd w:val="clear" w:color="auto" w:fill="auto"/>
+            <w:noWrap/>
+            <w:vAlign w:val="bottom"/>
+            <w:hideMark/>
+          </w:tcPr>
+          <w:p>
+            <w:pPr>
+              <w:spacing w:after="0" w:line="240" w:lineRule="auto"/>
+              <w:rPr>
+                <w:rFonts w:ascii="Calibri" w:eastAsia="Times New Roman" w:hAnsi="Calibri" w:cs="Times New Roman"/>
+                <w:color w:val="000000"/>
+                <w:lang w:eastAsia="pl-PL"/>
+              </w:rPr>
+            </w:pPr>
+            <w:r>
+              <w:rPr>
+                <w:rFonts w:ascii="Calibri" w:eastAsia="Times New Roman" w:hAnsi="Calibri" w:cs="Times New Roman"/>
+                <w:color w:val="000000"/>
+                <w:lang w:eastAsia="pl-PL"/>
+              </w:rPr>
+              <w:t>Olx.pl</w:t>
+            </w:r>
+          </w:p>
+        </w:tc>
+        <w:tc>
+          <w:tcPr>
+            <w:tcW w:w="1377" w:type="dxa"/>
+            <w:tcBorders>
+              <w:top w:val="single" w:sz="4" w:space="0" w:color="C4D79B"/>
+              <w:left w:val="nil"/>
+              <w:bottom w:val="single" w:sz="4" w:space="0" w:color="C4D79B"/>
+              <w:right w:val="nil"/>
+            </w:tcBorders>
+            <w:shd w:val="clear" w:color="auto" w:fill="auto"/>
+            <w:noWrap/>
+            <w:vAlign w:val="bottom"/>
+            <w:hideMark/>
+          </w:tcPr>
+          <w:p>
+            <w:pPr>
+              <w:spacing w:after="0" w:line="240" w:lineRule="auto"/>
+              <w:jc w:val="right"/>
+              <w:rPr>
+                <w:rFonts w:ascii="Calibri" w:eastAsia="Times New Roman" w:hAnsi="Calibri" w:cs="Times New Roman"/>
+                <w:color w:val="000000"/>
+                <w:lang w:eastAsia="pl-PL"/>
+              </w:rPr>
+            </w:pPr>
+            <w:r>
+              <w:rPr>
+                <w:rFonts w:ascii="Calibri" w:eastAsia="Times New Roman" w:hAnsi="Calibri" w:cs="Times New Roman"/>
+                <w:color w:val="000000"/>
+                <w:lang w:eastAsia="pl-PL"/>
+              </w:rPr>
+              <w:t xml:space="preserve">692,946 </w:t>
+            </w:r>
+            <w:proofErr w:type="spellStart"/>
+            <w:r>
+              <w:rPr>
+                <w:rFonts w:ascii="Calibri" w:eastAsia="Times New Roman" w:hAnsi="Calibri" w:cs="Times New Roman"/>
+                <w:color w:val="000000"/>
+                <w:lang w:eastAsia="pl-PL"/>
+              </w:rPr>
+              <w:t>kb</w:t>
+            </w:r>
+            <w:proofErr w:type="spellEnd"/>
+          </w:p>
+        </w:tc>
+        <w:tc>
+          <w:tcPr>
+            <w:tcW w:w="1210" w:type="dxa"/>
             <w:gridSpan w:val="2"/>
             <w:tcBorders>
               <w:top w:val="single" w:sz="4" w:space="0" w:color="C4D79B"/>
@@ -2551,25 +3446,80 @@
           <w:p>
             <w:pPr>
               <w:spacing w:after="0" w:line="240" w:lineRule="auto"/>
-              <w:rPr>
-                <w:rFonts w:ascii="Calibri" w:eastAsia="Times New Roman" w:hAnsi="Calibri" w:cs="Times New Roman"/>
-                <w:color w:val="000000"/>
-                <w:lang w:eastAsia="pl-PL"/>
-              </w:rPr>
-            </w:pPr>
-            <w:r>
-              <w:rPr>
-                <w:rFonts w:ascii="Calibri" w:eastAsia="Times New Roman" w:hAnsi="Calibri" w:cs="Times New Roman"/>
-                <w:color w:val="000000"/>
-                <w:lang w:eastAsia="pl-PL"/>
-              </w:rPr>
-              <w:t>Olx.pl</w:t>
-            </w:r>
-          </w:p>
-        </w:tc>
-        <w:tc>
-          <w:tcPr>
-            <w:tcW w:w="1311" w:type="dxa"/>
+              <w:jc w:val="right"/>
+              <w:rPr>
+                <w:rFonts w:ascii="Calibri" w:eastAsia="Times New Roman" w:hAnsi="Calibri" w:cs="Times New Roman"/>
+                <w:color w:val="000000"/>
+                <w:lang w:eastAsia="pl-PL"/>
+              </w:rPr>
+            </w:pPr>
+            <w:r>
+              <w:rPr>
+                <w:rFonts w:ascii="Calibri" w:eastAsia="Times New Roman" w:hAnsi="Calibri" w:cs="Times New Roman"/>
+                <w:color w:val="000000"/>
+                <w:lang w:eastAsia="pl-PL"/>
+              </w:rPr>
+              <w:t>19,830 s</w:t>
+            </w:r>
+          </w:p>
+        </w:tc>
+        <w:tc>
+          <w:tcPr>
+            <w:tcW w:w="966" w:type="dxa"/>
+            <w:tcBorders>
+              <w:top w:val="single" w:sz="4" w:space="0" w:color="C4D79B"/>
+              <w:left w:val="nil"/>
+              <w:bottom w:val="single" w:sz="4" w:space="0" w:color="C4D79B"/>
+              <w:right w:val="nil"/>
+            </w:tcBorders>
+          </w:tcPr>
+          <w:p>
+            <w:pPr>
+              <w:spacing w:after="0" w:line="240" w:lineRule="auto"/>
+              <w:jc w:val="center"/>
+              <w:rPr>
+                <w:rFonts w:ascii="Calibri" w:eastAsia="Times New Roman" w:hAnsi="Calibri" w:cs="Times New Roman"/>
+                <w:color w:val="000000"/>
+                <w:lang w:eastAsia="pl-PL"/>
+              </w:rPr>
+            </w:pPr>
+          </w:p>
+        </w:tc>
+        <w:tc>
+          <w:tcPr>
+            <w:tcW w:w="1048" w:type="dxa"/>
+            <w:tcBorders>
+              <w:top w:val="single" w:sz="4" w:space="0" w:color="C4D79B"/>
+              <w:left w:val="nil"/>
+              <w:bottom w:val="single" w:sz="4" w:space="0" w:color="C4D79B"/>
+              <w:right w:val="nil"/>
+            </w:tcBorders>
+          </w:tcPr>
+          <w:p>
+            <w:pPr>
+              <w:spacing w:after="0" w:line="240" w:lineRule="auto"/>
+              <w:jc w:val="center"/>
+              <w:rPr>
+                <w:rFonts w:ascii="Calibri" w:eastAsia="Times New Roman" w:hAnsi="Calibri" w:cs="Times New Roman"/>
+                <w:color w:val="000000"/>
+                <w:lang w:eastAsia="pl-PL"/>
+              </w:rPr>
+            </w:pPr>
+            <w:proofErr w:type="spellStart"/>
+            <w:r>
+              <w:rPr>
+                <w:rFonts w:ascii="Calibri" w:eastAsia="Times New Roman" w:hAnsi="Calibri" w:cs="Times New Roman"/>
+                <w:color w:val="000000"/>
+                <w:lang w:eastAsia="pl-PL"/>
+              </w:rPr>
+              <w:t>gzip</w:t>
+            </w:r>
+            <w:proofErr w:type="spellEnd"/>
+          </w:p>
+        </w:tc>
+        <w:tc>
+          <w:tcPr>
+            <w:tcW w:w="862" w:type="dxa"/>
             <w:tcBorders>
               <w:top w:val="single" w:sz="4" w:space="0" w:color="C4D79B"/>
               <w:left w:val="nil"/>
@@ -2597,81 +3547,13 @@
                 <w:color w:val="000000"/>
                 <w:lang w:eastAsia="pl-PL"/>
               </w:rPr>
-              <w:t>692,946 kb</w:t>
-            </w:r>
-          </w:p>
-        </w:tc>
-        <w:tc>
-          <w:tcPr>
-            <w:tcW w:w="1276" w:type="dxa"/>
-            <w:tcBorders>
-              <w:top w:val="single" w:sz="4" w:space="0" w:color="C4D79B"/>
-              <w:left w:val="nil"/>
-              <w:bottom w:val="single" w:sz="4" w:space="0" w:color="C4D79B"/>
-              <w:right w:val="nil"/>
-            </w:tcBorders>
-            <w:shd w:val="clear" w:color="auto" w:fill="auto"/>
-            <w:noWrap/>
-            <w:vAlign w:val="bottom"/>
-            <w:hideMark/>
-          </w:tcPr>
-          <w:p>
-            <w:pPr>
-              <w:spacing w:after="0" w:line="240" w:lineRule="auto"/>
-              <w:jc w:val="right"/>
-              <w:rPr>
-                <w:rFonts w:ascii="Calibri" w:eastAsia="Times New Roman" w:hAnsi="Calibri" w:cs="Times New Roman"/>
-                <w:color w:val="000000"/>
-                <w:lang w:eastAsia="pl-PL"/>
-              </w:rPr>
-            </w:pPr>
-            <w:r>
-              <w:rPr>
-                <w:rFonts w:ascii="Calibri" w:eastAsia="Times New Roman" w:hAnsi="Calibri" w:cs="Times New Roman"/>
-                <w:color w:val="000000"/>
-                <w:lang w:eastAsia="pl-PL"/>
-              </w:rPr>
-              <w:t>19,830 s</w:t>
-            </w:r>
-          </w:p>
-        </w:tc>
-        <w:tc>
-          <w:tcPr>
-            <w:tcW w:w="992" w:type="dxa"/>
-            <w:tcBorders>
-              <w:top w:val="single" w:sz="4" w:space="0" w:color="C4D79B"/>
-              <w:left w:val="nil"/>
-              <w:bottom w:val="single" w:sz="4" w:space="0" w:color="C4D79B"/>
-              <w:right w:val="nil"/>
-            </w:tcBorders>
-            <w:shd w:val="clear" w:color="auto" w:fill="auto"/>
-            <w:noWrap/>
-            <w:vAlign w:val="bottom"/>
-            <w:hideMark/>
-          </w:tcPr>
-          <w:p>
-            <w:pPr>
-              <w:spacing w:after="0" w:line="240" w:lineRule="auto"/>
-              <w:jc w:val="right"/>
-              <w:rPr>
-                <w:rFonts w:ascii="Calibri" w:eastAsia="Times New Roman" w:hAnsi="Calibri" w:cs="Times New Roman"/>
-                <w:color w:val="000000"/>
-                <w:lang w:eastAsia="pl-PL"/>
-              </w:rPr>
-            </w:pPr>
-            <w:r>
-              <w:rPr>
-                <w:rFonts w:ascii="Calibri" w:eastAsia="Times New Roman" w:hAnsi="Calibri" w:cs="Times New Roman"/>
-                <w:color w:val="000000"/>
-                <w:lang w:eastAsia="pl-PL"/>
-              </w:rPr>
               <w:t>39</w:t>
             </w:r>
           </w:p>
         </w:tc>
         <w:tc>
           <w:tcPr>
-            <w:tcW w:w="1564" w:type="dxa"/>
+            <w:tcW w:w="1660" w:type="dxa"/>
             <w:tcBorders>
               <w:top w:val="single" w:sz="4" w:space="0" w:color="C4D79B"/>
               <w:left w:val="nil"/>
@@ -2759,67 +3641,227 @@
     </w:p>
     <w:p>
       <w:r>
-        <w:t>Facebook.com – Jest to portal społecznościowy umożlwiający kontakt ludziom z całego świata, wymianę zdjęciami, muzyką oraz filmami wideo.</w:t>
+        <w:t xml:space="preserve">Strona główna Google.pl zawiera jeden obrazek, który jest zmieniany w zależności od okazji (Dzień Kobiet, Dzień Dziecka, Święta Narodowe itd.), </w:t>
+      </w:r>
+      <w:r>
+        <w:t>standardowo jest to logo firmy Google. Prócz tego na stronie znajduje się pasek wyszukiwania. Jest to bardzo mała i dobrze zoptymalizowana strona, ponieważ służy ona jedynie do wpisania odpowiedniej frazy wyszukiwania.</w:t>
       </w:r>
     </w:p>
     <w:p>
       <w:r>
-        <w:t>Allegro.pl – Największy Polski serwis aukcyjny</w:t>
+        <w:t xml:space="preserve">Biorąc pod uwagę fakt, że firm a z </w:t>
+      </w:r>
+      <w:proofErr w:type="spellStart"/>
+      <w:r>
+        <w:t>Montain</w:t>
+      </w:r>
+      <w:proofErr w:type="spellEnd"/>
+      <w:r>
+        <w:t xml:space="preserve"> </w:t>
+      </w:r>
+      <w:proofErr w:type="spellStart"/>
+      <w:r>
+        <w:t>View</w:t>
+      </w:r>
+      <w:proofErr w:type="spellEnd"/>
+      <w:r>
+        <w:t xml:space="preserve"> jest liderem w kwestii wyszukiwarek internetowych oraz tworzonych przez siebie narzędzi, zarówno programistycznych jak i np. przeglądarek internetowych, to nawet główna strona wyszukiwarki nie osiągnęła maksymalnej liczby punktów w teście. 97% jak na tak potężną korporację to mimo wszystko zaskoczenie. Wynik działania skryptu </w:t>
+      </w:r>
+      <w:proofErr w:type="spellStart"/>
+      <w:r>
+        <w:t>PageSpeed</w:t>
+      </w:r>
+      <w:proofErr w:type="spellEnd"/>
+      <w:r>
+        <w:t xml:space="preserve"> </w:t>
+      </w:r>
+      <w:proofErr w:type="spellStart"/>
+      <w:r>
+        <w:t>Insights</w:t>
+      </w:r>
+      <w:proofErr w:type="spellEnd"/>
+      <w:r>
+        <w:t xml:space="preserve"> nie zwrócił długiej listy rzeczy jakie należy poprawić aby strona wczytywała się szybciej, jedyne sugestie to zmniejszenie rozmiaru pliku z kodem </w:t>
+      </w:r>
+      <w:proofErr w:type="spellStart"/>
+      <w:r>
+        <w:t>JavaScript</w:t>
+      </w:r>
+      <w:proofErr w:type="spellEnd"/>
+      <w:r>
+        <w:t xml:space="preserve"> oraz nadanie priorytetów widocznej zawartości strony.</w:t>
+      </w:r>
+      <w:r>
+        <w:t xml:space="preserve"> Google używa własnego serwera webowego GWS – Google Web Server, a czas odpowiedzi na żądanie przesłania strony wyniósł ~4,5 </w:t>
+      </w:r>
+      <w:proofErr w:type="spellStart"/>
+      <w:r>
+        <w:t>skeundy</w:t>
+      </w:r>
+      <w:proofErr w:type="spellEnd"/>
+      <w:r>
+        <w:t>. Liczba zapytań do serwera</w:t>
+      </w:r>
+      <w:r>
+        <w:t xml:space="preserve"> </w:t>
+      </w:r>
+      <w:r>
+        <w:lastRenderedPageBreak/>
+        <w:t xml:space="preserve">wyniosła 12. Można zmniejszyć liczbę zapytań poprzez zastosowanie CSS </w:t>
+      </w:r>
+      <w:proofErr w:type="spellStart"/>
+      <w:r>
+        <w:t>Sprites</w:t>
+      </w:r>
+      <w:proofErr w:type="spellEnd"/>
+      <w:r>
+        <w:t xml:space="preserve"> oraz połączenie skryptów w jeden plik lub zagnieżdżenie ich w kodzie strony jeśli nie są zbyt duże.</w:t>
+      </w:r>
+      <w:r>
+        <w:t xml:space="preserve"> </w:t>
+      </w:r>
+      <w:proofErr w:type="spellStart"/>
+      <w:r>
+        <w:t>Walidator</w:t>
+      </w:r>
+      <w:proofErr w:type="spellEnd"/>
+      <w:r>
+        <w:t xml:space="preserve"> kodu HTML znalazł 32 błędy między innymi „</w:t>
+      </w:r>
+      <w:r>
+        <w:t xml:space="preserve">Line 10, </w:t>
+      </w:r>
+      <w:proofErr w:type="spellStart"/>
+      <w:r>
+        <w:t>Column</w:t>
+      </w:r>
+      <w:proofErr w:type="spellEnd"/>
+      <w:r>
+        <w:t xml:space="preserve"> 6071:</w:t>
+      </w:r>
+      <w:r>
+        <w:t xml:space="preserve"> </w:t>
+      </w:r>
+      <w:proofErr w:type="spellStart"/>
+      <w:r>
+        <w:t>Duplicate</w:t>
+      </w:r>
+      <w:proofErr w:type="spellEnd"/>
+      <w:r>
+        <w:t xml:space="preserve"> ID </w:t>
+      </w:r>
+      <w:proofErr w:type="spellStart"/>
+      <w:r>
+        <w:t>locale</w:t>
+      </w:r>
+      <w:proofErr w:type="spellEnd"/>
+      <w:r>
+        <w:t xml:space="preserve">”, większość dotyczy złego wykorzystania styli CSS w kodzie HTML. Jednak tak duża korporacja powinna tworzyć kod zgodny z założeniami World </w:t>
+      </w:r>
+      <w:proofErr w:type="spellStart"/>
+      <w:r>
+        <w:t>Wide</w:t>
+      </w:r>
+      <w:proofErr w:type="spellEnd"/>
+      <w:r>
+        <w:t xml:space="preserve"> Web </w:t>
+      </w:r>
+      <w:proofErr w:type="spellStart"/>
+      <w:r>
+        <w:t>Consortium</w:t>
+      </w:r>
+      <w:proofErr w:type="spellEnd"/>
+      <w:r>
+        <w:t>.</w:t>
       </w:r>
     </w:p>
     <w:p>
       <w:r>
-        <w:t xml:space="preserve">Google.com -  Najpopularniejsza wyszukiwarka stron WWW oraz treści w internecie. </w:t>
+        <w:t xml:space="preserve">Facebook.com – Jest to portal </w:t>
+      </w:r>
+      <w:proofErr w:type="spellStart"/>
+      <w:r>
+        <w:t>społecznościowy</w:t>
+      </w:r>
+      <w:proofErr w:type="spellEnd"/>
+      <w:r>
+        <w:t xml:space="preserve"> umożlwiający kontakt ludziom z całego świata, wymianę zdjęciami, muzyką oraz filmami wideo.</w:t>
       </w:r>
     </w:p>
     <w:p>
       <w:r>
-        <w:t>Youtube.com – Serwis internetowy umożliwiający publikowanie własnych filmów oraz prostą obróbkę.</w:t>
+        <w:t>Allegro.pl – Największy Polski serwis aukcyjny</w:t>
       </w:r>
     </w:p>
     <w:p>
       <w:r>
-        <w:t xml:space="preserve">Onet.pl - </w:t>
-      </w:r>
-      <w:r>
-        <w:t>Wiadomości z kraju i ze świata, baza danych firm i instytucji, ogłoszen</w:t>
-      </w:r>
-      <w:r>
-        <w:t>ia, pasaż handlowy, wysz</w:t>
-      </w:r>
-      <w:r>
-        <w:t>ukiwarka i katalog stron, czat, blog, randki, pogoda, konta e-mail i WWW, kartki pocztowe.</w:t>
+        <w:t xml:space="preserve">Google.com -  Najpopularniejsza wyszukiwarka stron WWW oraz treści w </w:t>
+      </w:r>
+      <w:proofErr w:type="spellStart"/>
+      <w:r>
+        <w:t>internecie</w:t>
+      </w:r>
+      <w:proofErr w:type="spellEnd"/>
+      <w:r>
+        <w:t xml:space="preserve">. </w:t>
       </w:r>
     </w:p>
     <w:p>
       <w:r>
-        <w:t xml:space="preserve">Wp.pl - </w:t>
-      </w:r>
-      <w:r>
-        <w:t>Serwisy informacyjne, finansowe i rozrywkowe, katalog stron internetowych, poczta e-mail</w:t>
-      </w:r>
-      <w:r>
-        <w:t xml:space="preserve"> i stro</w:t>
-      </w:r>
-      <w:r>
-        <w:t>ny WWW, czat, komunikator, serwisy społecznościowe, gry online, platforma e-commerce.</w:t>
+        <w:t>Youtube.com – Serwis internetowy umożliwiający publikowanie własnych filmów oraz prostą obróbkę.</w:t>
       </w:r>
     </w:p>
     <w:p>
       <w:r>
-        <w:t xml:space="preserve">Gazeta.pl - </w:t>
-      </w:r>
-      <w:r>
-        <w:t>Informacje, wyszukiwarka, katalog, konta e-mail i forum. Serwisy tematyczne i lokalne w 20 miastach.</w:t>
+        <w:t xml:space="preserve">Onet.pl - </w:t>
+      </w:r>
+      <w:r>
+        <w:t>Wiadomości z kraju i ze świata, baza danych firm i instytucji, ogłoszen</w:t>
+      </w:r>
+      <w:r>
+        <w:t>ia, pasaż handlowy, wysz</w:t>
+      </w:r>
+      <w:r>
+        <w:t>ukiwarka i katalog stron, czat, blog, randki, pogoda, konta e-mail i WWW, kartki pocztowe.</w:t>
       </w:r>
     </w:p>
     <w:p>
       <w:r>
-        <w:t>Wikipedia.pl – Polskojęzyczna wersja internetowej encyklopedii, którą tworzą sami użytkownicy.</w:t>
+        <w:t xml:space="preserve">Wp.pl - </w:t>
+      </w:r>
+      <w:r>
+        <w:t>Serwisy informacyjne, finansowe i rozrywkowe, katalog stron internetowych, poczta e-mail</w:t>
+      </w:r>
+      <w:r>
+        <w:t xml:space="preserve"> i stro</w:t>
+      </w:r>
+      <w:r>
+        <w:t xml:space="preserve">ny WWW, czat, komunikator, serwisy </w:t>
+      </w:r>
+      <w:proofErr w:type="spellStart"/>
+      <w:r>
+        <w:t>społecznościowe</w:t>
+      </w:r>
+      <w:proofErr w:type="spellEnd"/>
+      <w:r>
+        <w:t>, gry online, platforma e-commerce.</w:t>
       </w:r>
     </w:p>
     <w:p>
       <w:r>
+        <w:t xml:space="preserve">Gazeta.pl - </w:t>
+      </w:r>
+      <w:r>
+        <w:t>Informacje, wyszukiwarka, katalog, konta e-mail i forum. Serwisy tematyczne i lokalne w 20 miastach.</w:t>
+      </w:r>
+    </w:p>
+    <w:p>
+      <w:r>
+        <w:t>Wikipedia.pl – Polskojęzyczna wersja internetowej encyklopedii, którą tworzą sami użytkownicy.</w:t>
+      </w:r>
+    </w:p>
+    <w:p>
+      <w:r>
         <w:t>Olx.pl - D</w:t>
       </w:r>
       <w:r>
@@ -2834,6 +3876,13 @@
       <w:r>
         <w:t xml:space="preserve">. </w:t>
       </w:r>
+    </w:p>
+    <w:p>
+      <w:r>
+        <w:t>Wnioski</w:t>
+      </w:r>
+      <w:bookmarkStart w:id="0" w:name="_GoBack"/>
+      <w:bookmarkEnd w:id="0"/>
     </w:p>
     <w:p>
       <w:hyperlink r:id="rId4" w:history="1">
@@ -2844,8 +3893,6 @@
           <w:t>http://www.alexa.com/topsites/countries/PL</w:t>
         </w:r>
       </w:hyperlink>
-      <w:bookmarkStart w:id="0" w:name="_GoBack"/>
-      <w:bookmarkEnd w:id="0"/>
     </w:p>
     <w:sectPr>
       <w:pgSz w:w="11906" w:h="16838"/>

</xml_diff>